<commit_message>
Designupdate Pflichtenheft von Markus
</commit_message>
<xml_diff>
--- a/Dokumentation/Anhang/01-Anhang-Pflichtenheft_5.0.docx
+++ b/Dokumentation/Anhang/01-Anhang-Pflichtenheft_5.0.docx
@@ -76,7 +76,27 @@
                                 <w:color w:val="FFFFFF"/>
                                 <w:sz w:val="72"/>
                               </w:rPr>
-                              <w:t>„EinkaufsApp“</w:t>
+                              <w:t>„</w:t>
+                            </w:r>
+                            <w:proofErr w:type="spellStart"/>
+                            <w:r>
+                              <w:rPr>
+                                <w:rFonts w:ascii="Cambria" w:hAnsi="Cambria"/>
+                                <w:b/>
+                                <w:color w:val="FFFFFF"/>
+                                <w:sz w:val="72"/>
+                              </w:rPr>
+                              <w:t>EinkaufsApp</w:t>
+                            </w:r>
+                            <w:proofErr w:type="spellEnd"/>
+                            <w:r>
+                              <w:rPr>
+                                <w:rFonts w:ascii="Cambria" w:hAnsi="Cambria"/>
+                                <w:b/>
+                                <w:color w:val="FFFFFF"/>
+                                <w:sz w:val="72"/>
+                              </w:rPr>
+                              <w:t>“</w:t>
                             </w:r>
                           </w:p>
                           <w:p>
@@ -146,7 +166,27 @@
                           <w:color w:val="FFFFFF"/>
                           <w:sz w:val="72"/>
                         </w:rPr>
-                        <w:t>„EinkaufsApp“</w:t>
+                        <w:t>„</w:t>
+                      </w:r>
+                      <w:proofErr w:type="spellStart"/>
+                      <w:r>
+                        <w:rPr>
+                          <w:rFonts w:ascii="Cambria" w:hAnsi="Cambria"/>
+                          <w:b/>
+                          <w:color w:val="FFFFFF"/>
+                          <w:sz w:val="72"/>
+                        </w:rPr>
+                        <w:t>EinkaufsApp</w:t>
+                      </w:r>
+                      <w:proofErr w:type="spellEnd"/>
+                      <w:r>
+                        <w:rPr>
+                          <w:rFonts w:ascii="Cambria" w:hAnsi="Cambria"/>
+                          <w:b/>
+                          <w:color w:val="FFFFFF"/>
+                          <w:sz w:val="72"/>
+                        </w:rPr>
+                        <w:t>“</w:t>
                       </w:r>
                     </w:p>
                     <w:p>
@@ -276,7 +316,8 @@
           <w:color w:val="00000A"/>
         </w:rPr>
       </w:pPr>
-      <w:bookmarkStart w:id="0" w:name="_Toc439328631"/>
+      <w:bookmarkStart w:id="0" w:name="_Toc439354353"/>
+      <w:bookmarkStart w:id="1" w:name="_Toc439354545"/>
       <w:r>
         <w:rPr>
           <w:color w:val="00000A"/>
@@ -285,6 +326,7 @@
         <w:t>Informationen zum Pflichtenheft</w:t>
       </w:r>
       <w:bookmarkEnd w:id="0"/>
+      <w:bookmarkEnd w:id="1"/>
     </w:p>
     <w:tbl>
       <w:tblPr>
@@ -438,8 +480,17 @@
                 <w:rFonts w:cs="Arial"/>
                 <w:sz w:val="22"/>
               </w:rPr>
-              <w:t>Projekt EinkaufsApp</w:t>
+              <w:t xml:space="preserve">Projekt </w:t>
             </w:r>
+            <w:proofErr w:type="spellStart"/>
+            <w:r>
+              <w:rPr>
+                <w:rFonts w:cs="Arial"/>
+                <w:sz w:val="22"/>
+              </w:rPr>
+              <w:t>EinkaufsApp</w:t>
+            </w:r>
+            <w:proofErr w:type="spellEnd"/>
           </w:p>
         </w:tc>
       </w:tr>
@@ -493,6 +544,7 @@
                 <w:sz w:val="22"/>
               </w:rPr>
             </w:pPr>
+            <w:proofErr w:type="spellStart"/>
             <w:r>
               <w:rPr>
                 <w:rFonts w:cs="Arial"/>
@@ -500,6 +552,7 @@
               </w:rPr>
               <w:t>EinkaufsApp</w:t>
             </w:r>
+            <w:proofErr w:type="spellEnd"/>
           </w:p>
           <w:p>
             <w:pPr>
@@ -675,8 +728,18 @@
                 <w:sz w:val="22"/>
                 <w:lang w:val="en-US"/>
               </w:rPr>
-              <w:t>Markus Hube</w:t>
+              <w:t xml:space="preserve">Markus </w:t>
             </w:r>
+            <w:proofErr w:type="spellStart"/>
+            <w:r>
+              <w:rPr>
+                <w:rFonts w:cs="Arial"/>
+                <w:sz w:val="22"/>
+                <w:lang w:val="en-US"/>
+              </w:rPr>
+              <w:t>Hube</w:t>
+            </w:r>
+            <w:proofErr w:type="spellEnd"/>
           </w:p>
           <w:p>
             <w:pPr>
@@ -747,8 +810,17 @@
                 <w:rFonts w:cs="Arial"/>
                 <w:sz w:val="22"/>
               </w:rPr>
-              <w:t>Florian Graupeter</w:t>
+              <w:t xml:space="preserve">Florian </w:t>
             </w:r>
+            <w:proofErr w:type="spellStart"/>
+            <w:r>
+              <w:rPr>
+                <w:rFonts w:cs="Arial"/>
+                <w:sz w:val="22"/>
+              </w:rPr>
+              <w:t>Graupeter</w:t>
+            </w:r>
+            <w:proofErr w:type="spellEnd"/>
           </w:p>
           <w:p>
             <w:pPr>
@@ -815,8 +887,17 @@
                 <w:rFonts w:cs="Arial"/>
                 <w:sz w:val="22"/>
               </w:rPr>
-              <w:t>Sebastian Kiepsch</w:t>
+              <w:t xml:space="preserve">Sebastian </w:t>
             </w:r>
+            <w:proofErr w:type="spellStart"/>
+            <w:r>
+              <w:rPr>
+                <w:rFonts w:cs="Arial"/>
+                <w:sz w:val="22"/>
+              </w:rPr>
+              <w:t>Kiepsch</w:t>
+            </w:r>
+            <w:proofErr w:type="spellEnd"/>
           </w:p>
           <w:p>
             <w:pPr>
@@ -849,8 +930,17 @@
                 <w:rFonts w:cs="Arial"/>
                 <w:sz w:val="22"/>
               </w:rPr>
-              <w:t>Daniel Sawadenko</w:t>
+              <w:t xml:space="preserve">Daniel </w:t>
             </w:r>
+            <w:proofErr w:type="spellStart"/>
+            <w:r>
+              <w:rPr>
+                <w:rFonts w:cs="Arial"/>
+                <w:sz w:val="22"/>
+              </w:rPr>
+              <w:t>Sawadenko</w:t>
+            </w:r>
+            <w:proofErr w:type="spellEnd"/>
           </w:p>
           <w:p>
             <w:pPr>
@@ -900,8 +990,17 @@
                 <w:rFonts w:cs="Arial"/>
                 <w:sz w:val="22"/>
               </w:rPr>
-              <w:t>Eric Sorgalla</w:t>
+              <w:t xml:space="preserve">Eric </w:t>
             </w:r>
+            <w:proofErr w:type="spellStart"/>
+            <w:r>
+              <w:rPr>
+                <w:rFonts w:cs="Arial"/>
+                <w:sz w:val="22"/>
+              </w:rPr>
+              <w:t>Sorgalla</w:t>
+            </w:r>
+            <w:proofErr w:type="spellEnd"/>
           </w:p>
         </w:tc>
       </w:tr>
@@ -975,7 +1074,8 @@
           <w:color w:val="00000A"/>
         </w:rPr>
       </w:pPr>
-      <w:bookmarkStart w:id="1" w:name="_Toc439328632"/>
+      <w:bookmarkStart w:id="2" w:name="_Toc439354354"/>
+      <w:bookmarkStart w:id="3" w:name="_Toc439354546"/>
       <w:r>
         <w:rPr>
           <w:color w:val="00000A"/>
@@ -983,7 +1083,8 @@
         <w:lastRenderedPageBreak/>
         <w:t>Inhaltsverzeichnis</w:t>
       </w:r>
-      <w:bookmarkEnd w:id="1"/>
+      <w:bookmarkEnd w:id="2"/>
+      <w:bookmarkEnd w:id="3"/>
     </w:p>
     <w:p>
       <w:pPr>
@@ -1000,71 +1101,85 @@
       </w:pPr>
       <w:r>
         <w:rPr>
-          <w:b/>
-          <w:sz w:val="24"/>
+          <w:caps/>
+          <w:sz w:val="29"/>
+          <w:szCs w:val="29"/>
         </w:rPr>
         <w:fldChar w:fldCharType="begin"/>
       </w:r>
       <w:r>
         <w:rPr>
-          <w:sz w:val="24"/>
-        </w:rPr>
-        <w:instrText>TOC</w:instrText>
-      </w:r>
-      <w:r>
-        <w:rPr>
-          <w:b/>
-          <w:sz w:val="24"/>
+          <w:caps/>
+          <w:sz w:val="29"/>
+          <w:szCs w:val="29"/>
+        </w:rPr>
+        <w:instrText xml:space="preserve"> TOC \o "1-3" \h \z \u </w:instrText>
+      </w:r>
+      <w:r>
+        <w:rPr>
+          <w:caps/>
+          <w:sz w:val="29"/>
+          <w:szCs w:val="29"/>
         </w:rPr>
         <w:fldChar w:fldCharType="separate"/>
       </w:r>
-      <w:r>
-        <w:rPr>
-          <w:noProof/>
-        </w:rPr>
-        <w:t>Informationen zum Pflichtenheft</w:t>
-      </w:r>
-      <w:r>
-        <w:rPr>
-          <w:noProof/>
-        </w:rPr>
-        <w:tab/>
-      </w:r>
-      <w:r>
-        <w:rPr>
-          <w:noProof/>
-        </w:rPr>
-        <w:fldChar w:fldCharType="begin"/>
-      </w:r>
-      <w:r>
-        <w:rPr>
-          <w:noProof/>
-        </w:rPr>
-        <w:instrText xml:space="preserve"> PAGEREF _Toc439328631 \h </w:instrText>
-      </w:r>
-      <w:r>
-        <w:rPr>
-          <w:noProof/>
-        </w:rPr>
-      </w:r>
-      <w:r>
-        <w:rPr>
-          <w:noProof/>
-        </w:rPr>
-        <w:fldChar w:fldCharType="separate"/>
-      </w:r>
-      <w:r>
-        <w:rPr>
-          <w:noProof/>
-        </w:rPr>
-        <w:t>2</w:t>
-      </w:r>
-      <w:r>
-        <w:rPr>
-          <w:noProof/>
-        </w:rPr>
-        <w:fldChar w:fldCharType="end"/>
-      </w:r>
+      <w:hyperlink w:anchor="_Toc439354545" w:history="1">
+        <w:r>
+          <w:rPr>
+            <w:rStyle w:val="Hyperlink"/>
+            <w:noProof/>
+          </w:rPr>
+          <w:t>Informationen zum Pflichtenheft</w:t>
+        </w:r>
+        <w:r>
+          <w:rPr>
+            <w:noProof/>
+            <w:webHidden/>
+          </w:rPr>
+          <w:tab/>
+        </w:r>
+        <w:r>
+          <w:rPr>
+            <w:noProof/>
+            <w:webHidden/>
+          </w:rPr>
+          <w:fldChar w:fldCharType="begin"/>
+        </w:r>
+        <w:r>
+          <w:rPr>
+            <w:noProof/>
+            <w:webHidden/>
+          </w:rPr>
+          <w:instrText xml:space="preserve"> PAGEREF _Toc439354545 \h </w:instrText>
+        </w:r>
+        <w:r>
+          <w:rPr>
+            <w:noProof/>
+            <w:webHidden/>
+          </w:rPr>
+        </w:r>
+        <w:r>
+          <w:rPr>
+            <w:noProof/>
+            <w:webHidden/>
+          </w:rPr>
+          <w:fldChar w:fldCharType="separate"/>
+        </w:r>
+        <w:r>
+          <w:rPr>
+            <w:noProof/>
+            <w:webHidden/>
+          </w:rPr>
+          <w:t>2</w:t>
+        </w:r>
+        <w:r>
+          <w:rPr>
+            <w:noProof/>
+            <w:webHidden/>
+          </w:rPr>
+          <w:fldChar w:fldCharType="end"/>
+        </w:r>
+      </w:hyperlink>
     </w:p>
     <w:p>
       <w:pPr>
@@ -1079,53 +1194,63 @@
           <w:szCs w:val="22"/>
         </w:rPr>
       </w:pPr>
-      <w:r>
-        <w:rPr>
-          <w:noProof/>
-        </w:rPr>
-        <w:t>Inhaltsverzeichnis</w:t>
-      </w:r>
-      <w:r>
-        <w:rPr>
-          <w:noProof/>
-        </w:rPr>
-        <w:tab/>
-      </w:r>
-      <w:r>
-        <w:rPr>
-          <w:noProof/>
-        </w:rPr>
-        <w:fldChar w:fldCharType="begin"/>
-      </w:r>
-      <w:r>
-        <w:rPr>
-          <w:noProof/>
-        </w:rPr>
-        <w:instrText xml:space="preserve"> PAGEREF _Toc439328632 \h </w:instrText>
-      </w:r>
-      <w:r>
-        <w:rPr>
-          <w:noProof/>
-        </w:rPr>
-      </w:r>
-      <w:r>
-        <w:rPr>
-          <w:noProof/>
-        </w:rPr>
-        <w:fldChar w:fldCharType="separate"/>
-      </w:r>
-      <w:r>
-        <w:rPr>
-          <w:noProof/>
-        </w:rPr>
-        <w:t>3</w:t>
-      </w:r>
-      <w:r>
-        <w:rPr>
-          <w:noProof/>
-        </w:rPr>
-        <w:fldChar w:fldCharType="end"/>
-      </w:r>
+      <w:hyperlink w:anchor="_Toc439354546" w:history="1">
+        <w:r>
+          <w:rPr>
+            <w:rStyle w:val="Hyperlink"/>
+            <w:noProof/>
+          </w:rPr>
+          <w:t>Inhaltsverzeichnis</w:t>
+        </w:r>
+        <w:r>
+          <w:rPr>
+            <w:noProof/>
+            <w:webHidden/>
+          </w:rPr>
+          <w:tab/>
+        </w:r>
+        <w:r>
+          <w:rPr>
+            <w:noProof/>
+            <w:webHidden/>
+          </w:rPr>
+          <w:fldChar w:fldCharType="begin"/>
+        </w:r>
+        <w:r>
+          <w:rPr>
+            <w:noProof/>
+            <w:webHidden/>
+          </w:rPr>
+          <w:instrText xml:space="preserve"> PAGEREF _Toc439354546 \h </w:instrText>
+        </w:r>
+        <w:r>
+          <w:rPr>
+            <w:noProof/>
+            <w:webHidden/>
+          </w:rPr>
+        </w:r>
+        <w:r>
+          <w:rPr>
+            <w:noProof/>
+            <w:webHidden/>
+          </w:rPr>
+          <w:fldChar w:fldCharType="separate"/>
+        </w:r>
+        <w:r>
+          <w:rPr>
+            <w:noProof/>
+            <w:webHidden/>
+          </w:rPr>
+          <w:t>3</w:t>
+        </w:r>
+        <w:r>
+          <w:rPr>
+            <w:noProof/>
+            <w:webHidden/>
+          </w:rPr>
+          <w:fldChar w:fldCharType="end"/>
+        </w:r>
+      </w:hyperlink>
     </w:p>
     <w:p>
       <w:pPr>
@@ -1140,53 +1265,63 @@
           <w:szCs w:val="22"/>
         </w:rPr>
       </w:pPr>
-      <w:r>
-        <w:rPr>
-          <w:noProof/>
-        </w:rPr>
-        <w:t>Abbildungsverzeichnis</w:t>
-      </w:r>
-      <w:r>
-        <w:rPr>
-          <w:noProof/>
-        </w:rPr>
-        <w:tab/>
-      </w:r>
-      <w:r>
-        <w:rPr>
-          <w:noProof/>
-        </w:rPr>
-        <w:fldChar w:fldCharType="begin"/>
-      </w:r>
-      <w:r>
-        <w:rPr>
-          <w:noProof/>
-        </w:rPr>
-        <w:instrText xml:space="preserve"> PAGEREF _Toc439328633 \h </w:instrText>
-      </w:r>
-      <w:r>
-        <w:rPr>
-          <w:noProof/>
-        </w:rPr>
-      </w:r>
-      <w:r>
-        <w:rPr>
-          <w:noProof/>
-        </w:rPr>
-        <w:fldChar w:fldCharType="separate"/>
-      </w:r>
-      <w:r>
-        <w:rPr>
-          <w:noProof/>
-        </w:rPr>
-        <w:t>4</w:t>
-      </w:r>
-      <w:r>
-        <w:rPr>
-          <w:noProof/>
-        </w:rPr>
-        <w:fldChar w:fldCharType="end"/>
-      </w:r>
+      <w:hyperlink w:anchor="_Toc439354547" w:history="1">
+        <w:r>
+          <w:rPr>
+            <w:rStyle w:val="Hyperlink"/>
+            <w:noProof/>
+          </w:rPr>
+          <w:t>Abbildungsverzeichnis</w:t>
+        </w:r>
+        <w:r>
+          <w:rPr>
+            <w:noProof/>
+            <w:webHidden/>
+          </w:rPr>
+          <w:tab/>
+        </w:r>
+        <w:r>
+          <w:rPr>
+            <w:noProof/>
+            <w:webHidden/>
+          </w:rPr>
+          <w:fldChar w:fldCharType="begin"/>
+        </w:r>
+        <w:r>
+          <w:rPr>
+            <w:noProof/>
+            <w:webHidden/>
+          </w:rPr>
+          <w:instrText xml:space="preserve"> PAGEREF _Toc439354547 \h </w:instrText>
+        </w:r>
+        <w:r>
+          <w:rPr>
+            <w:noProof/>
+            <w:webHidden/>
+          </w:rPr>
+        </w:r>
+        <w:r>
+          <w:rPr>
+            <w:noProof/>
+            <w:webHidden/>
+          </w:rPr>
+          <w:fldChar w:fldCharType="separate"/>
+        </w:r>
+        <w:r>
+          <w:rPr>
+            <w:noProof/>
+            <w:webHidden/>
+          </w:rPr>
+          <w:t>4</w:t>
+        </w:r>
+        <w:r>
+          <w:rPr>
+            <w:noProof/>
+            <w:webHidden/>
+          </w:rPr>
+          <w:fldChar w:fldCharType="end"/>
+        </w:r>
+      </w:hyperlink>
     </w:p>
     <w:p>
       <w:pPr>
@@ -1201,53 +1336,63 @@
           <w:szCs w:val="22"/>
         </w:rPr>
       </w:pPr>
-      <w:r>
-        <w:rPr>
-          <w:noProof/>
-        </w:rPr>
-        <w:t>Abkürzungsverzeichnis</w:t>
-      </w:r>
-      <w:r>
-        <w:rPr>
-          <w:noProof/>
-        </w:rPr>
-        <w:tab/>
-      </w:r>
-      <w:r>
-        <w:rPr>
-          <w:noProof/>
-        </w:rPr>
-        <w:fldChar w:fldCharType="begin"/>
-      </w:r>
-      <w:r>
-        <w:rPr>
-          <w:noProof/>
-        </w:rPr>
-        <w:instrText xml:space="preserve"> PAGEREF _Toc439328634 \h </w:instrText>
-      </w:r>
-      <w:r>
-        <w:rPr>
-          <w:noProof/>
-        </w:rPr>
-      </w:r>
-      <w:r>
-        <w:rPr>
-          <w:noProof/>
-        </w:rPr>
-        <w:fldChar w:fldCharType="separate"/>
-      </w:r>
-      <w:r>
-        <w:rPr>
-          <w:noProof/>
-        </w:rPr>
-        <w:t>5</w:t>
-      </w:r>
-      <w:r>
-        <w:rPr>
-          <w:noProof/>
-        </w:rPr>
-        <w:fldChar w:fldCharType="end"/>
-      </w:r>
+      <w:hyperlink w:anchor="_Toc439354548" w:history="1">
+        <w:r>
+          <w:rPr>
+            <w:rStyle w:val="Hyperlink"/>
+            <w:noProof/>
+          </w:rPr>
+          <w:t>Abkürzungsverzeichnis</w:t>
+        </w:r>
+        <w:r>
+          <w:rPr>
+            <w:noProof/>
+            <w:webHidden/>
+          </w:rPr>
+          <w:tab/>
+        </w:r>
+        <w:r>
+          <w:rPr>
+            <w:noProof/>
+            <w:webHidden/>
+          </w:rPr>
+          <w:fldChar w:fldCharType="begin"/>
+        </w:r>
+        <w:r>
+          <w:rPr>
+            <w:noProof/>
+            <w:webHidden/>
+          </w:rPr>
+          <w:instrText xml:space="preserve"> PAGEREF _Toc439354548 \h </w:instrText>
+        </w:r>
+        <w:r>
+          <w:rPr>
+            <w:noProof/>
+            <w:webHidden/>
+          </w:rPr>
+        </w:r>
+        <w:r>
+          <w:rPr>
+            <w:noProof/>
+            <w:webHidden/>
+          </w:rPr>
+          <w:fldChar w:fldCharType="separate"/>
+        </w:r>
+        <w:r>
+          <w:rPr>
+            <w:noProof/>
+            <w:webHidden/>
+          </w:rPr>
+          <w:t>5</w:t>
+        </w:r>
+        <w:r>
+          <w:rPr>
+            <w:noProof/>
+            <w:webHidden/>
+          </w:rPr>
+          <w:fldChar w:fldCharType="end"/>
+        </w:r>
+      </w:hyperlink>
     </w:p>
     <w:p>
       <w:pPr>
@@ -1263,68 +1408,343 @@
           <w:szCs w:val="22"/>
         </w:rPr>
       </w:pPr>
-      <w:r>
-        <w:rPr>
-          <w:noProof/>
-        </w:rPr>
-        <w:t>1.</w:t>
-      </w:r>
-      <w:r>
+      <w:hyperlink w:anchor="_Toc439354549" w:history="1">
+        <w:r>
+          <w:rPr>
+            <w:rStyle w:val="Hyperlink"/>
+            <w:noProof/>
+          </w:rPr>
+          <w:t>1.</w:t>
+        </w:r>
+        <w:r>
+          <w:rPr>
+            <w:rFonts w:asciiTheme="minorHAnsi" w:eastAsiaTheme="minorEastAsia" w:hAnsiTheme="minorHAnsi" w:cstheme="minorBidi"/>
+            <w:noProof/>
+            <w:color w:val="auto"/>
+            <w:szCs w:val="22"/>
+          </w:rPr>
+          <w:tab/>
+        </w:r>
+        <w:r>
+          <w:rPr>
+            <w:rStyle w:val="Hyperlink"/>
+            <w:noProof/>
+          </w:rPr>
+          <w:t>Zielbestimmung</w:t>
+        </w:r>
+        <w:r>
+          <w:rPr>
+            <w:noProof/>
+            <w:webHidden/>
+          </w:rPr>
+          <w:tab/>
+        </w:r>
+        <w:r>
+          <w:rPr>
+            <w:noProof/>
+            <w:webHidden/>
+          </w:rPr>
+          <w:fldChar w:fldCharType="begin"/>
+        </w:r>
+        <w:r>
+          <w:rPr>
+            <w:noProof/>
+            <w:webHidden/>
+          </w:rPr>
+          <w:instrText xml:space="preserve"> PAGEREF _Toc439354549 \h </w:instrText>
+        </w:r>
+        <w:r>
+          <w:rPr>
+            <w:noProof/>
+            <w:webHidden/>
+          </w:rPr>
+        </w:r>
+        <w:r>
+          <w:rPr>
+            <w:noProof/>
+            <w:webHidden/>
+          </w:rPr>
+          <w:fldChar w:fldCharType="separate"/>
+        </w:r>
+        <w:r>
+          <w:rPr>
+            <w:noProof/>
+            <w:webHidden/>
+          </w:rPr>
+          <w:t>6</w:t>
+        </w:r>
+        <w:r>
+          <w:rPr>
+            <w:noProof/>
+            <w:webHidden/>
+          </w:rPr>
+          <w:fldChar w:fldCharType="end"/>
+        </w:r>
+      </w:hyperlink>
+    </w:p>
+    <w:p>
+      <w:pPr>
+        <w:pStyle w:val="Verzeichnis2"/>
+        <w:tabs>
+          <w:tab w:val="left" w:pos="880"/>
+          <w:tab w:val="right" w:leader="dot" w:pos="9684"/>
+        </w:tabs>
         <w:rPr>
           <w:rFonts w:asciiTheme="minorHAnsi" w:eastAsiaTheme="minorEastAsia" w:hAnsiTheme="minorHAnsi" w:cstheme="minorBidi"/>
           <w:noProof/>
           <w:color w:val="auto"/>
           <w:szCs w:val="22"/>
         </w:rPr>
-        <w:tab/>
-      </w:r>
-      <w:r>
-        <w:rPr>
+      </w:pPr>
+      <w:hyperlink w:anchor="_Toc439354550" w:history="1">
+        <w:r>
+          <w:rPr>
+            <w:rStyle w:val="Hyperlink"/>
+            <w:noProof/>
+          </w:rPr>
+          <w:t>1.1.</w:t>
+        </w:r>
+        <w:r>
+          <w:rPr>
+            <w:rFonts w:asciiTheme="minorHAnsi" w:eastAsiaTheme="minorEastAsia" w:hAnsiTheme="minorHAnsi" w:cstheme="minorBidi"/>
+            <w:noProof/>
+            <w:color w:val="auto"/>
+            <w:szCs w:val="22"/>
+          </w:rPr>
+          <w:tab/>
+        </w:r>
+        <w:r>
+          <w:rPr>
+            <w:rStyle w:val="Hyperlink"/>
+            <w:noProof/>
+          </w:rPr>
+          <w:t>Musskriterien</w:t>
+        </w:r>
+        <w:r>
+          <w:rPr>
+            <w:noProof/>
+            <w:webHidden/>
+          </w:rPr>
+          <w:tab/>
+        </w:r>
+        <w:r>
+          <w:rPr>
+            <w:noProof/>
+            <w:webHidden/>
+          </w:rPr>
+          <w:fldChar w:fldCharType="begin"/>
+        </w:r>
+        <w:r>
+          <w:rPr>
+            <w:noProof/>
+            <w:webHidden/>
+          </w:rPr>
+          <w:instrText xml:space="preserve"> PAGEREF _Toc439354550 \h </w:instrText>
+        </w:r>
+        <w:r>
+          <w:rPr>
+            <w:noProof/>
+            <w:webHidden/>
+          </w:rPr>
+        </w:r>
+        <w:r>
+          <w:rPr>
+            <w:noProof/>
+            <w:webHidden/>
+          </w:rPr>
+          <w:fldChar w:fldCharType="separate"/>
+        </w:r>
+        <w:r>
+          <w:rPr>
+            <w:noProof/>
+            <w:webHidden/>
+          </w:rPr>
+          <w:t>6</w:t>
+        </w:r>
+        <w:r>
+          <w:rPr>
+            <w:noProof/>
+            <w:webHidden/>
+          </w:rPr>
+          <w:fldChar w:fldCharType="end"/>
+        </w:r>
+      </w:hyperlink>
+    </w:p>
+    <w:p>
+      <w:pPr>
+        <w:pStyle w:val="Verzeichnis2"/>
+        <w:tabs>
+          <w:tab w:val="left" w:pos="880"/>
+          <w:tab w:val="right" w:leader="dot" w:pos="9684"/>
+        </w:tabs>
+        <w:rPr>
+          <w:rFonts w:asciiTheme="minorHAnsi" w:eastAsiaTheme="minorEastAsia" w:hAnsiTheme="minorHAnsi" w:cstheme="minorBidi"/>
           <w:noProof/>
-        </w:rPr>
-        <w:t>Funktionalitäten der App</w:t>
-      </w:r>
-      <w:r>
-        <w:rPr>
+          <w:color w:val="auto"/>
+          <w:szCs w:val="22"/>
+        </w:rPr>
+      </w:pPr>
+      <w:hyperlink w:anchor="_Toc439354551" w:history="1">
+        <w:r>
+          <w:rPr>
+            <w:rStyle w:val="Hyperlink"/>
+            <w:noProof/>
+          </w:rPr>
+          <w:t>1.2.</w:t>
+        </w:r>
+        <w:r>
+          <w:rPr>
+            <w:rFonts w:asciiTheme="minorHAnsi" w:eastAsiaTheme="minorEastAsia" w:hAnsiTheme="minorHAnsi" w:cstheme="minorBidi"/>
+            <w:noProof/>
+            <w:color w:val="auto"/>
+            <w:szCs w:val="22"/>
+          </w:rPr>
+          <w:tab/>
+        </w:r>
+        <w:r>
+          <w:rPr>
+            <w:rStyle w:val="Hyperlink"/>
+            <w:noProof/>
+          </w:rPr>
+          <w:t>Wunschkriterien</w:t>
+        </w:r>
+        <w:r>
+          <w:rPr>
+            <w:noProof/>
+            <w:webHidden/>
+          </w:rPr>
+          <w:tab/>
+        </w:r>
+        <w:r>
+          <w:rPr>
+            <w:noProof/>
+            <w:webHidden/>
+          </w:rPr>
+          <w:fldChar w:fldCharType="begin"/>
+        </w:r>
+        <w:r>
+          <w:rPr>
+            <w:noProof/>
+            <w:webHidden/>
+          </w:rPr>
+          <w:instrText xml:space="preserve"> PAGEREF _Toc439354551 \h </w:instrText>
+        </w:r>
+        <w:r>
+          <w:rPr>
+            <w:noProof/>
+            <w:webHidden/>
+          </w:rPr>
+        </w:r>
+        <w:r>
+          <w:rPr>
+            <w:noProof/>
+            <w:webHidden/>
+          </w:rPr>
+          <w:fldChar w:fldCharType="separate"/>
+        </w:r>
+        <w:r>
+          <w:rPr>
+            <w:noProof/>
+            <w:webHidden/>
+          </w:rPr>
+          <w:t>6</w:t>
+        </w:r>
+        <w:r>
+          <w:rPr>
+            <w:noProof/>
+            <w:webHidden/>
+          </w:rPr>
+          <w:fldChar w:fldCharType="end"/>
+        </w:r>
+      </w:hyperlink>
+    </w:p>
+    <w:p>
+      <w:pPr>
+        <w:pStyle w:val="Verzeichnis2"/>
+        <w:tabs>
+          <w:tab w:val="left" w:pos="880"/>
+          <w:tab w:val="right" w:leader="dot" w:pos="9684"/>
+        </w:tabs>
+        <w:rPr>
+          <w:rFonts w:asciiTheme="minorHAnsi" w:eastAsiaTheme="minorEastAsia" w:hAnsiTheme="minorHAnsi" w:cstheme="minorBidi"/>
           <w:noProof/>
-        </w:rPr>
-        <w:tab/>
-      </w:r>
-      <w:r>
-        <w:rPr>
-          <w:noProof/>
-        </w:rPr>
-        <w:fldChar w:fldCharType="begin"/>
-      </w:r>
-      <w:r>
-        <w:rPr>
-          <w:noProof/>
-        </w:rPr>
-        <w:instrText xml:space="preserve"> PAGEREF _Toc439328635 \h </w:instrText>
-      </w:r>
-      <w:r>
-        <w:rPr>
-          <w:noProof/>
-        </w:rPr>
-      </w:r>
-      <w:r>
-        <w:rPr>
-          <w:noProof/>
-        </w:rPr>
-        <w:fldChar w:fldCharType="separate"/>
-      </w:r>
-      <w:r>
-        <w:rPr>
-          <w:noProof/>
-        </w:rPr>
-        <w:t>6</w:t>
-      </w:r>
-      <w:r>
-        <w:rPr>
-          <w:noProof/>
-        </w:rPr>
-        <w:fldChar w:fldCharType="end"/>
-      </w:r>
+          <w:color w:val="auto"/>
+          <w:szCs w:val="22"/>
+        </w:rPr>
+      </w:pPr>
+      <w:hyperlink w:anchor="_Toc439354552" w:history="1">
+        <w:r>
+          <w:rPr>
+            <w:rStyle w:val="Hyperlink"/>
+            <w:noProof/>
+          </w:rPr>
+          <w:t>1.3.</w:t>
+        </w:r>
+        <w:r>
+          <w:rPr>
+            <w:rFonts w:asciiTheme="minorHAnsi" w:eastAsiaTheme="minorEastAsia" w:hAnsiTheme="minorHAnsi" w:cstheme="minorBidi"/>
+            <w:noProof/>
+            <w:color w:val="auto"/>
+            <w:szCs w:val="22"/>
+          </w:rPr>
+          <w:tab/>
+        </w:r>
+        <w:r>
+          <w:rPr>
+            <w:rStyle w:val="Hyperlink"/>
+            <w:noProof/>
+          </w:rPr>
+          <w:t>Abgrenzungskriterien</w:t>
+        </w:r>
+        <w:r>
+          <w:rPr>
+            <w:noProof/>
+            <w:webHidden/>
+          </w:rPr>
+          <w:tab/>
+        </w:r>
+        <w:r>
+          <w:rPr>
+            <w:noProof/>
+            <w:webHidden/>
+          </w:rPr>
+          <w:fldChar w:fldCharType="begin"/>
+        </w:r>
+        <w:r>
+          <w:rPr>
+            <w:noProof/>
+            <w:webHidden/>
+          </w:rPr>
+          <w:instrText xml:space="preserve"> PAGEREF _Toc439354552 \h </w:instrText>
+        </w:r>
+        <w:r>
+          <w:rPr>
+            <w:noProof/>
+            <w:webHidden/>
+          </w:rPr>
+        </w:r>
+        <w:r>
+          <w:rPr>
+            <w:noProof/>
+            <w:webHidden/>
+          </w:rPr>
+          <w:fldChar w:fldCharType="separate"/>
+        </w:r>
+        <w:r>
+          <w:rPr>
+            <w:noProof/>
+            <w:webHidden/>
+          </w:rPr>
+          <w:t>6</w:t>
+        </w:r>
+        <w:r>
+          <w:rPr>
+            <w:noProof/>
+            <w:webHidden/>
+          </w:rPr>
+          <w:fldChar w:fldCharType="end"/>
+        </w:r>
+      </w:hyperlink>
     </w:p>
     <w:p>
       <w:pPr>
@@ -1340,134 +1760,79 @@
           <w:szCs w:val="22"/>
         </w:rPr>
       </w:pPr>
-      <w:r>
-        <w:rPr>
-          <w:noProof/>
-        </w:rPr>
-        <w:t>2.</w:t>
-      </w:r>
-      <w:r>
-        <w:rPr>
-          <w:rFonts w:asciiTheme="minorHAnsi" w:eastAsiaTheme="minorEastAsia" w:hAnsiTheme="minorHAnsi" w:cstheme="minorBidi"/>
-          <w:noProof/>
-          <w:color w:val="auto"/>
-          <w:szCs w:val="22"/>
-        </w:rPr>
-        <w:tab/>
-      </w:r>
-      <w:r>
-        <w:rPr>
-          <w:noProof/>
-        </w:rPr>
-        <w:t>Anwendungsbereiche</w:t>
-      </w:r>
-      <w:r>
-        <w:rPr>
-          <w:noProof/>
-        </w:rPr>
-        <w:tab/>
-      </w:r>
-      <w:r>
-        <w:rPr>
-          <w:noProof/>
-        </w:rPr>
-        <w:fldChar w:fldCharType="begin"/>
-      </w:r>
-      <w:r>
-        <w:rPr>
-          <w:noProof/>
-        </w:rPr>
-        <w:instrText xml:space="preserve"> PAGEREF _Toc439328636 \h </w:instrText>
-      </w:r>
-      <w:r>
-        <w:rPr>
-          <w:noProof/>
-        </w:rPr>
-      </w:r>
-      <w:r>
-        <w:rPr>
-          <w:noProof/>
-        </w:rPr>
-        <w:fldChar w:fldCharType="separate"/>
-      </w:r>
-      <w:r>
-        <w:rPr>
-          <w:noProof/>
-        </w:rPr>
-        <w:t>7</w:t>
-      </w:r>
-      <w:r>
-        <w:rPr>
-          <w:noProof/>
-        </w:rPr>
-        <w:fldChar w:fldCharType="end"/>
-      </w:r>
-    </w:p>
-    <w:p>
-      <w:pPr>
-        <w:pStyle w:val="Verzeichnis1"/>
-        <w:tabs>
-          <w:tab w:val="right" w:leader="dot" w:pos="9684"/>
-        </w:tabs>
-        <w:rPr>
-          <w:rFonts w:asciiTheme="minorHAnsi" w:eastAsiaTheme="minorEastAsia" w:hAnsiTheme="minorHAnsi" w:cstheme="minorBidi"/>
-          <w:noProof/>
-          <w:color w:val="auto"/>
-          <w:szCs w:val="22"/>
-          <w:lang w:val="en-US"/>
-        </w:rPr>
-      </w:pPr>
-      <w:r>
-        <w:rPr>
-          <w:noProof/>
-          <w:lang w:val="en-US"/>
-        </w:rPr>
-        <w:t>Systemarchitektur</w:t>
-      </w:r>
-      <w:r>
-        <w:rPr>
-          <w:noProof/>
-          <w:lang w:val="en-US"/>
-        </w:rPr>
-        <w:tab/>
-      </w:r>
-      <w:r>
-        <w:rPr>
-          <w:noProof/>
-        </w:rPr>
-        <w:fldChar w:fldCharType="begin"/>
-      </w:r>
-      <w:r>
-        <w:rPr>
-          <w:noProof/>
-          <w:lang w:val="en-US"/>
-        </w:rPr>
-        <w:instrText xml:space="preserve"> PAGEREF _Toc439328637 \h </w:instrText>
-      </w:r>
-      <w:r>
-        <w:rPr>
-          <w:noProof/>
-        </w:rPr>
-      </w:r>
-      <w:r>
-        <w:rPr>
-          <w:noProof/>
-        </w:rPr>
-        <w:fldChar w:fldCharType="separate"/>
-      </w:r>
-      <w:r>
-        <w:rPr>
-          <w:noProof/>
-          <w:lang w:val="en-US"/>
-        </w:rPr>
-        <w:t>8</w:t>
-      </w:r>
-      <w:r>
-        <w:rPr>
-          <w:noProof/>
-        </w:rPr>
-        <w:fldChar w:fldCharType="end"/>
-      </w:r>
+      <w:hyperlink w:anchor="_Toc439354553" w:history="1">
+        <w:r>
+          <w:rPr>
+            <w:rStyle w:val="Hyperlink"/>
+            <w:noProof/>
+          </w:rPr>
+          <w:t>2.</w:t>
+        </w:r>
+        <w:r>
+          <w:rPr>
+            <w:rFonts w:asciiTheme="minorHAnsi" w:eastAsiaTheme="minorEastAsia" w:hAnsiTheme="minorHAnsi" w:cstheme="minorBidi"/>
+            <w:noProof/>
+            <w:color w:val="auto"/>
+            <w:szCs w:val="22"/>
+          </w:rPr>
+          <w:tab/>
+        </w:r>
+        <w:r>
+          <w:rPr>
+            <w:rStyle w:val="Hyperlink"/>
+            <w:noProof/>
+          </w:rPr>
+          <w:t>Produkteinsatz</w:t>
+        </w:r>
+        <w:r>
+          <w:rPr>
+            <w:noProof/>
+            <w:webHidden/>
+          </w:rPr>
+          <w:tab/>
+        </w:r>
+        <w:r>
+          <w:rPr>
+            <w:noProof/>
+            <w:webHidden/>
+          </w:rPr>
+          <w:fldChar w:fldCharType="begin"/>
+        </w:r>
+        <w:r>
+          <w:rPr>
+            <w:noProof/>
+            <w:webHidden/>
+          </w:rPr>
+          <w:instrText xml:space="preserve"> PAGEREF _Toc439354553 \h </w:instrText>
+        </w:r>
+        <w:r>
+          <w:rPr>
+            <w:noProof/>
+            <w:webHidden/>
+          </w:rPr>
+        </w:r>
+        <w:r>
+          <w:rPr>
+            <w:noProof/>
+            <w:webHidden/>
+          </w:rPr>
+          <w:fldChar w:fldCharType="separate"/>
+        </w:r>
+        <w:r>
+          <w:rPr>
+            <w:noProof/>
+            <w:webHidden/>
+          </w:rPr>
+          <w:t>7</w:t>
+        </w:r>
+        <w:r>
+          <w:rPr>
+            <w:noProof/>
+            <w:webHidden/>
+          </w:rPr>
+          <w:fldChar w:fldCharType="end"/>
+        </w:r>
+      </w:hyperlink>
     </w:p>
     <w:p>
       <w:pPr>
@@ -1481,77 +1846,81 @@
           <w:noProof/>
           <w:color w:val="auto"/>
           <w:szCs w:val="22"/>
-          <w:lang w:val="en-US"/>
-        </w:rPr>
-      </w:pPr>
-      <w:r>
-        <w:rPr>
-          <w:noProof/>
-          <w:lang w:val="en-US"/>
-        </w:rPr>
-        <w:t>1.1</w:t>
-      </w:r>
-      <w:r>
-        <w:rPr>
-          <w:rFonts w:asciiTheme="minorHAnsi" w:eastAsiaTheme="minorEastAsia" w:hAnsiTheme="minorHAnsi" w:cstheme="minorBidi"/>
-          <w:noProof/>
-          <w:color w:val="auto"/>
-          <w:szCs w:val="22"/>
-          <w:lang w:val="en-US"/>
-        </w:rPr>
-        <w:tab/>
-      </w:r>
-      <w:r>
-        <w:rPr>
-          <w:noProof/>
-          <w:lang w:val="en-US"/>
-        </w:rPr>
-        <w:t>Backend</w:t>
-      </w:r>
-      <w:r>
-        <w:rPr>
-          <w:noProof/>
-          <w:lang w:val="en-US"/>
-        </w:rPr>
-        <w:tab/>
-      </w:r>
-      <w:r>
-        <w:rPr>
-          <w:noProof/>
-        </w:rPr>
-        <w:fldChar w:fldCharType="begin"/>
-      </w:r>
-      <w:r>
-        <w:rPr>
-          <w:noProof/>
-          <w:lang w:val="en-US"/>
-        </w:rPr>
-        <w:instrText xml:space="preserve"> PAGEREF _Toc439328638 \h </w:instrText>
-      </w:r>
-      <w:r>
-        <w:rPr>
-          <w:noProof/>
-        </w:rPr>
-      </w:r>
-      <w:r>
-        <w:rPr>
-          <w:noProof/>
-        </w:rPr>
-        <w:fldChar w:fldCharType="separate"/>
-      </w:r>
-      <w:r>
-        <w:rPr>
-          <w:noProof/>
-          <w:lang w:val="en-US"/>
-        </w:rPr>
-        <w:t>9</w:t>
-      </w:r>
-      <w:r>
-        <w:rPr>
-          <w:noProof/>
-        </w:rPr>
-        <w:fldChar w:fldCharType="end"/>
-      </w:r>
+        </w:rPr>
+      </w:pPr>
+      <w:hyperlink w:anchor="_Toc439354554" w:history="1">
+        <w:r>
+          <w:rPr>
+            <w:rStyle w:val="Hyperlink"/>
+            <w:noProof/>
+          </w:rPr>
+          <w:t>2.1.</w:t>
+        </w:r>
+        <w:r>
+          <w:rPr>
+            <w:rFonts w:asciiTheme="minorHAnsi" w:eastAsiaTheme="minorEastAsia" w:hAnsiTheme="minorHAnsi" w:cstheme="minorBidi"/>
+            <w:noProof/>
+            <w:color w:val="auto"/>
+            <w:szCs w:val="22"/>
+          </w:rPr>
+          <w:tab/>
+        </w:r>
+        <w:r>
+          <w:rPr>
+            <w:rStyle w:val="Hyperlink"/>
+            <w:noProof/>
+          </w:rPr>
+          <w:t>Anwendungsbereich</w:t>
+        </w:r>
+        <w:r>
+          <w:rPr>
+            <w:noProof/>
+            <w:webHidden/>
+          </w:rPr>
+          <w:tab/>
+        </w:r>
+        <w:r>
+          <w:rPr>
+            <w:noProof/>
+            <w:webHidden/>
+          </w:rPr>
+          <w:fldChar w:fldCharType="begin"/>
+        </w:r>
+        <w:r>
+          <w:rPr>
+            <w:noProof/>
+            <w:webHidden/>
+          </w:rPr>
+          <w:instrText xml:space="preserve"> PAGEREF _Toc439354554 \h </w:instrText>
+        </w:r>
+        <w:r>
+          <w:rPr>
+            <w:noProof/>
+            <w:webHidden/>
+          </w:rPr>
+        </w:r>
+        <w:r>
+          <w:rPr>
+            <w:noProof/>
+            <w:webHidden/>
+          </w:rPr>
+          <w:fldChar w:fldCharType="separate"/>
+        </w:r>
+        <w:r>
+          <w:rPr>
+            <w:noProof/>
+            <w:webHidden/>
+          </w:rPr>
+          <w:t>7</w:t>
+        </w:r>
+        <w:r>
+          <w:rPr>
+            <w:noProof/>
+            <w:webHidden/>
+          </w:rPr>
+          <w:fldChar w:fldCharType="end"/>
+        </w:r>
+      </w:hyperlink>
     </w:p>
     <w:p>
       <w:pPr>
@@ -1565,83 +1934,177 @@
           <w:noProof/>
           <w:color w:val="auto"/>
           <w:szCs w:val="22"/>
-          <w:lang w:val="en-US"/>
-        </w:rPr>
-      </w:pPr>
-      <w:r>
-        <w:rPr>
-          <w:noProof/>
-          <w:lang w:val="en-US"/>
-        </w:rPr>
-        <w:t>1.2</w:t>
-      </w:r>
-      <w:r>
+        </w:rPr>
+      </w:pPr>
+      <w:hyperlink w:anchor="_Toc439354555" w:history="1">
+        <w:r>
+          <w:rPr>
+            <w:rStyle w:val="Hyperlink"/>
+            <w:rFonts w:cs="Arial"/>
+            <w:noProof/>
+          </w:rPr>
+          <w:t>2.2.</w:t>
+        </w:r>
+        <w:r>
+          <w:rPr>
+            <w:rFonts w:asciiTheme="minorHAnsi" w:eastAsiaTheme="minorEastAsia" w:hAnsiTheme="minorHAnsi" w:cstheme="minorBidi"/>
+            <w:noProof/>
+            <w:color w:val="auto"/>
+            <w:szCs w:val="22"/>
+          </w:rPr>
+          <w:tab/>
+        </w:r>
+        <w:r>
+          <w:rPr>
+            <w:rStyle w:val="Hyperlink"/>
+            <w:noProof/>
+          </w:rPr>
+          <w:t>Zielgruppe</w:t>
+        </w:r>
+        <w:r>
+          <w:rPr>
+            <w:noProof/>
+            <w:webHidden/>
+          </w:rPr>
+          <w:tab/>
+        </w:r>
+        <w:r>
+          <w:rPr>
+            <w:noProof/>
+            <w:webHidden/>
+          </w:rPr>
+          <w:fldChar w:fldCharType="begin"/>
+        </w:r>
+        <w:r>
+          <w:rPr>
+            <w:noProof/>
+            <w:webHidden/>
+          </w:rPr>
+          <w:instrText xml:space="preserve"> PAGEREF _Toc439354555 \h </w:instrText>
+        </w:r>
+        <w:r>
+          <w:rPr>
+            <w:noProof/>
+            <w:webHidden/>
+          </w:rPr>
+        </w:r>
+        <w:r>
+          <w:rPr>
+            <w:noProof/>
+            <w:webHidden/>
+          </w:rPr>
+          <w:fldChar w:fldCharType="separate"/>
+        </w:r>
+        <w:r>
+          <w:rPr>
+            <w:noProof/>
+            <w:webHidden/>
+          </w:rPr>
+          <w:t>7</w:t>
+        </w:r>
+        <w:r>
+          <w:rPr>
+            <w:noProof/>
+            <w:webHidden/>
+          </w:rPr>
+          <w:fldChar w:fldCharType="end"/>
+        </w:r>
+      </w:hyperlink>
+    </w:p>
+    <w:p>
+      <w:pPr>
+        <w:pStyle w:val="Verzeichnis2"/>
+        <w:tabs>
+          <w:tab w:val="left" w:pos="880"/>
+          <w:tab w:val="right" w:leader="dot" w:pos="9684"/>
+        </w:tabs>
         <w:rPr>
           <w:rFonts w:asciiTheme="minorHAnsi" w:eastAsiaTheme="minorEastAsia" w:hAnsiTheme="minorHAnsi" w:cstheme="minorBidi"/>
           <w:noProof/>
           <w:color w:val="auto"/>
           <w:szCs w:val="22"/>
-          <w:lang w:val="en-US"/>
-        </w:rPr>
-        <w:tab/>
-      </w:r>
-      <w:r>
-        <w:rPr>
-          <w:noProof/>
-          <w:shd w:val="clear" w:color="auto" w:fill="FFFFFF"/>
-          <w:lang w:val="en-US"/>
-        </w:rPr>
-        <w:t>App</w:t>
-      </w:r>
-      <w:r>
-        <w:rPr>
-          <w:noProof/>
-          <w:lang w:val="en-US"/>
-        </w:rPr>
-        <w:tab/>
-      </w:r>
-      <w:r>
-        <w:rPr>
-          <w:noProof/>
-        </w:rPr>
-        <w:fldChar w:fldCharType="begin"/>
-      </w:r>
-      <w:r>
-        <w:rPr>
-          <w:noProof/>
-          <w:lang w:val="en-US"/>
-        </w:rPr>
-        <w:instrText xml:space="preserve"> PAGEREF _Toc439328639 \h </w:instrText>
-      </w:r>
-      <w:r>
-        <w:rPr>
-          <w:noProof/>
-        </w:rPr>
-      </w:r>
-      <w:r>
-        <w:rPr>
-          <w:noProof/>
-        </w:rPr>
-        <w:fldChar w:fldCharType="separate"/>
-      </w:r>
-      <w:r>
-        <w:rPr>
-          <w:noProof/>
-          <w:lang w:val="en-US"/>
-        </w:rPr>
-        <w:t>11</w:t>
-      </w:r>
-      <w:r>
-        <w:rPr>
-          <w:noProof/>
-        </w:rPr>
-        <w:fldChar w:fldCharType="end"/>
-      </w:r>
+        </w:rPr>
+      </w:pPr>
+      <w:hyperlink w:anchor="_Toc439354556" w:history="1">
+        <w:r>
+          <w:rPr>
+            <w:rStyle w:val="Hyperlink"/>
+            <w:rFonts w:cs="Arial"/>
+            <w:noProof/>
+          </w:rPr>
+          <w:t>2.3.</w:t>
+        </w:r>
+        <w:r>
+          <w:rPr>
+            <w:rFonts w:asciiTheme="minorHAnsi" w:eastAsiaTheme="minorEastAsia" w:hAnsiTheme="minorHAnsi" w:cstheme="minorBidi"/>
+            <w:noProof/>
+            <w:color w:val="auto"/>
+            <w:szCs w:val="22"/>
+          </w:rPr>
+          <w:tab/>
+        </w:r>
+        <w:r>
+          <w:rPr>
+            <w:rStyle w:val="Hyperlink"/>
+            <w:noProof/>
+          </w:rPr>
+          <w:t>Betriebsbedingungen</w:t>
+        </w:r>
+        <w:r>
+          <w:rPr>
+            <w:noProof/>
+            <w:webHidden/>
+          </w:rPr>
+          <w:tab/>
+        </w:r>
+        <w:r>
+          <w:rPr>
+            <w:noProof/>
+            <w:webHidden/>
+          </w:rPr>
+          <w:fldChar w:fldCharType="begin"/>
+        </w:r>
+        <w:r>
+          <w:rPr>
+            <w:noProof/>
+            <w:webHidden/>
+          </w:rPr>
+          <w:instrText xml:space="preserve"> PAGEREF _Toc439354556 \h </w:instrText>
+        </w:r>
+        <w:r>
+          <w:rPr>
+            <w:noProof/>
+            <w:webHidden/>
+          </w:rPr>
+        </w:r>
+        <w:r>
+          <w:rPr>
+            <w:noProof/>
+            <w:webHidden/>
+          </w:rPr>
+          <w:fldChar w:fldCharType="separate"/>
+        </w:r>
+        <w:r>
+          <w:rPr>
+            <w:noProof/>
+            <w:webHidden/>
+          </w:rPr>
+          <w:t>7</w:t>
+        </w:r>
+        <w:r>
+          <w:rPr>
+            <w:noProof/>
+            <w:webHidden/>
+          </w:rPr>
+          <w:fldChar w:fldCharType="end"/>
+        </w:r>
+      </w:hyperlink>
     </w:p>
     <w:p>
       <w:pPr>
         <w:pStyle w:val="Verzeichnis1"/>
         <w:tabs>
+          <w:tab w:val="left" w:pos="440"/>
           <w:tab w:val="right" w:leader="dot" w:pos="9684"/>
         </w:tabs>
         <w:rPr>
@@ -1649,65 +2112,87 @@
           <w:noProof/>
           <w:color w:val="auto"/>
           <w:szCs w:val="22"/>
-          <w:lang w:val="en-US"/>
-        </w:rPr>
-      </w:pPr>
-      <w:r>
-        <w:rPr>
-          <w:noProof/>
-          <w:lang w:val="en-US"/>
-        </w:rPr>
-        <w:t>Use Cases</w:t>
-      </w:r>
-      <w:r>
-        <w:rPr>
-          <w:noProof/>
-          <w:lang w:val="en-US"/>
-        </w:rPr>
-        <w:tab/>
-      </w:r>
-      <w:r>
-        <w:rPr>
-          <w:noProof/>
-        </w:rPr>
-        <w:fldChar w:fldCharType="begin"/>
-      </w:r>
-      <w:r>
-        <w:rPr>
-          <w:noProof/>
-          <w:lang w:val="en-US"/>
-        </w:rPr>
-        <w:instrText xml:space="preserve"> PAGEREF _Toc439328640 \h </w:instrText>
-      </w:r>
-      <w:r>
-        <w:rPr>
-          <w:noProof/>
-        </w:rPr>
-      </w:r>
-      <w:r>
-        <w:rPr>
-          <w:noProof/>
-        </w:rPr>
-        <w:fldChar w:fldCharType="separate"/>
-      </w:r>
-      <w:r>
-        <w:rPr>
-          <w:noProof/>
-          <w:lang w:val="en-US"/>
-        </w:rPr>
-        <w:t>12</w:t>
-      </w:r>
-      <w:r>
-        <w:rPr>
-          <w:noProof/>
-        </w:rPr>
-        <w:fldChar w:fldCharType="end"/>
-      </w:r>
+        </w:rPr>
+      </w:pPr>
+      <w:hyperlink w:anchor="_Toc439354557" w:history="1">
+        <w:r>
+          <w:rPr>
+            <w:rStyle w:val="Hyperlink"/>
+            <w:noProof/>
+          </w:rPr>
+          <w:t>3.</w:t>
+        </w:r>
+        <w:r>
+          <w:rPr>
+            <w:rFonts w:asciiTheme="minorHAnsi" w:eastAsiaTheme="minorEastAsia" w:hAnsiTheme="minorHAnsi" w:cstheme="minorBidi"/>
+            <w:noProof/>
+            <w:color w:val="auto"/>
+            <w:szCs w:val="22"/>
+          </w:rPr>
+          <w:tab/>
+        </w:r>
+        <w:r>
+          <w:rPr>
+            <w:rStyle w:val="Hyperlink"/>
+            <w:noProof/>
+          </w:rPr>
+          <w:t>Systemarchitektur</w:t>
+        </w:r>
+        <w:r>
+          <w:rPr>
+            <w:noProof/>
+            <w:webHidden/>
+          </w:rPr>
+          <w:tab/>
+        </w:r>
+        <w:r>
+          <w:rPr>
+            <w:noProof/>
+            <w:webHidden/>
+          </w:rPr>
+          <w:fldChar w:fldCharType="begin"/>
+        </w:r>
+        <w:r>
+          <w:rPr>
+            <w:noProof/>
+            <w:webHidden/>
+          </w:rPr>
+          <w:instrText xml:space="preserve"> PAGEREF _Toc439354557 \h </w:instrText>
+        </w:r>
+        <w:r>
+          <w:rPr>
+            <w:noProof/>
+            <w:webHidden/>
+          </w:rPr>
+        </w:r>
+        <w:r>
+          <w:rPr>
+            <w:noProof/>
+            <w:webHidden/>
+          </w:rPr>
+          <w:fldChar w:fldCharType="separate"/>
+        </w:r>
+        <w:r>
+          <w:rPr>
+            <w:noProof/>
+            <w:webHidden/>
+          </w:rPr>
+          <w:t>8</w:t>
+        </w:r>
+        <w:r>
+          <w:rPr>
+            <w:noProof/>
+            <w:webHidden/>
+          </w:rPr>
+          <w:fldChar w:fldCharType="end"/>
+        </w:r>
+      </w:hyperlink>
     </w:p>
     <w:p>
       <w:pPr>
         <w:pStyle w:val="Verzeichnis1"/>
         <w:tabs>
+          <w:tab w:val="left" w:pos="440"/>
           <w:tab w:val="right" w:leader="dot" w:pos="9684"/>
         </w:tabs>
         <w:rPr>
@@ -1717,67 +2202,95 @@
           <w:szCs w:val="22"/>
         </w:rPr>
       </w:pPr>
-      <w:r>
-        <w:rPr>
-          <w:noProof/>
-        </w:rPr>
-        <w:t>Quellen</w:t>
-      </w:r>
-      <w:r>
-        <w:rPr>
-          <w:noProof/>
-        </w:rPr>
-        <w:tab/>
-      </w:r>
-      <w:r>
-        <w:rPr>
-          <w:noProof/>
-        </w:rPr>
-        <w:fldChar w:fldCharType="begin"/>
-      </w:r>
-      <w:r>
-        <w:rPr>
-          <w:noProof/>
-        </w:rPr>
-        <w:instrText xml:space="preserve"> PAGEREF _Toc439328641 \h </w:instrText>
-      </w:r>
-      <w:r>
-        <w:rPr>
-          <w:noProof/>
-        </w:rPr>
-      </w:r>
-      <w:r>
-        <w:rPr>
-          <w:noProof/>
-        </w:rPr>
-        <w:fldChar w:fldCharType="separate"/>
-      </w:r>
-      <w:r>
-        <w:rPr>
-          <w:noProof/>
-        </w:rPr>
-        <w:t>13</w:t>
-      </w:r>
-      <w:r>
-        <w:rPr>
-          <w:noProof/>
+      <w:hyperlink w:anchor="_Toc439354558" w:history="1">
+        <w:r>
+          <w:rPr>
+            <w:rStyle w:val="Hyperlink"/>
+            <w:noProof/>
+          </w:rPr>
+          <w:t>4.</w:t>
+        </w:r>
+        <w:r>
+          <w:rPr>
+            <w:rFonts w:asciiTheme="minorHAnsi" w:eastAsiaTheme="minorEastAsia" w:hAnsiTheme="minorHAnsi" w:cstheme="minorBidi"/>
+            <w:noProof/>
+            <w:color w:val="auto"/>
+            <w:szCs w:val="22"/>
+          </w:rPr>
+          <w:tab/>
+        </w:r>
+        <w:r>
+          <w:rPr>
+            <w:rStyle w:val="Hyperlink"/>
+            <w:noProof/>
+          </w:rPr>
+          <w:t>Funktionen</w:t>
+        </w:r>
+        <w:r>
+          <w:rPr>
+            <w:noProof/>
+            <w:webHidden/>
+          </w:rPr>
+          <w:tab/>
+        </w:r>
+        <w:r>
+          <w:rPr>
+            <w:noProof/>
+            <w:webHidden/>
+          </w:rPr>
+          <w:fldChar w:fldCharType="begin"/>
+        </w:r>
+        <w:r>
+          <w:rPr>
+            <w:noProof/>
+            <w:webHidden/>
+          </w:rPr>
+          <w:instrText xml:space="preserve"> PAGEREF _Toc439354558 \h </w:instrText>
+        </w:r>
+        <w:r>
+          <w:rPr>
+            <w:noProof/>
+            <w:webHidden/>
+          </w:rPr>
+        </w:r>
+        <w:r>
+          <w:rPr>
+            <w:noProof/>
+            <w:webHidden/>
+          </w:rPr>
+          <w:fldChar w:fldCharType="separate"/>
+        </w:r>
+        <w:r>
+          <w:rPr>
+            <w:noProof/>
+            <w:webHidden/>
+          </w:rPr>
+          <w:t>9</w:t>
+        </w:r>
+        <w:r>
+          <w:rPr>
+            <w:noProof/>
+            <w:webHidden/>
+          </w:rPr>
+          <w:fldChar w:fldCharType="end"/>
+        </w:r>
+      </w:hyperlink>
+    </w:p>
+    <w:p>
+      <w:pPr>
+        <w:rPr>
+          <w:sz w:val="24"/>
+        </w:rPr>
+      </w:pPr>
+      <w:r>
+        <w:rPr>
+          <w:caps/>
+          <w:sz w:val="29"/>
+          <w:szCs w:val="29"/>
         </w:rPr>
         <w:fldChar w:fldCharType="end"/>
       </w:r>
     </w:p>
-    <w:p>
-      <w:pPr>
-        <w:rPr>
-          <w:sz w:val="24"/>
-        </w:rPr>
-      </w:pPr>
-      <w:r>
-        <w:rPr>
-          <w:sz w:val="24"/>
-        </w:rPr>
-        <w:fldChar w:fldCharType="end"/>
-      </w:r>
-    </w:p>
     <w:p/>
     <w:p>
       <w:pPr>
@@ -1786,104 +2299,10 @@
           <w:color w:val="00000A"/>
         </w:rPr>
       </w:pPr>
-      <w:bookmarkStart w:id="2" w:name="_Toc439328633"/>
-      <w:r>
-        <w:rPr>
-          <w:color w:val="00000A"/>
-        </w:rPr>
-        <w:lastRenderedPageBreak/>
-        <w:t>Abbildungsverzeichnis</w:t>
-      </w:r>
-      <w:bookmarkEnd w:id="2"/>
-    </w:p>
-    <w:p>
-      <w:pPr>
-        <w:pStyle w:val="Abbildungsverzeichnis"/>
-        <w:tabs>
-          <w:tab w:val="right" w:leader="dot" w:pos="8913"/>
-        </w:tabs>
-      </w:pPr>
-      <w:r>
-        <w:fldChar w:fldCharType="begin"/>
-      </w:r>
-      <w:r>
-        <w:instrText>TOC \c "Abbildung"</w:instrText>
-      </w:r>
-      <w:r>
-        <w:fldChar w:fldCharType="separate"/>
-      </w:r>
-      <w:r>
-        <w:t>Abbildung 1: Systemarchitektur</w:t>
-      </w:r>
-      <w:r>
-        <w:tab/>
-        <w:t>11</w:t>
-      </w:r>
-    </w:p>
-    <w:p>
-      <w:pPr>
-        <w:pStyle w:val="Abbildungsverzeichnis"/>
-        <w:tabs>
-          <w:tab w:val="right" w:leader="dot" w:pos="8913"/>
-        </w:tabs>
-      </w:pPr>
-      <w:r>
-        <w:t>Abbildung 2: Aufbau des Backend</w:t>
-      </w:r>
-      <w:r>
-        <w:tab/>
-      </w:r>
-      <w:r>
-        <w:rPr>
-          <w:sz w:val="24"/>
-        </w:rPr>
-        <w:t>12</w:t>
-      </w:r>
-    </w:p>
-    <w:p>
-      <w:r>
-        <w:fldChar w:fldCharType="end"/>
-      </w:r>
-    </w:p>
-    <w:p/>
-    <w:p/>
-    <w:p/>
-    <w:p/>
-    <w:p/>
-    <w:p/>
-    <w:p/>
-    <w:p/>
-    <w:p/>
-    <w:p/>
-    <w:p/>
-    <w:p/>
-    <w:p/>
-    <w:p/>
-    <w:p/>
-    <w:p/>
-    <w:p/>
-    <w:p/>
-    <w:p/>
-    <w:p/>
-    <w:p/>
-    <w:p/>
-    <w:p/>
-    <w:p/>
-    <w:p/>
-    <w:p/>
-    <w:p/>
-    <w:p/>
-    <w:p/>
-    <w:p/>
-    <w:p/>
-    <w:p>
-      <w:pPr>
-        <w:pStyle w:val="Einzelseiten-Headline"/>
-        <w:rPr>
-          <w:color w:val="00000A"/>
-        </w:rPr>
-      </w:pPr>
-      <w:bookmarkStart w:id="3" w:name="_Toc439328634"/>
+      <w:bookmarkStart w:id="4" w:name="_Toc439354356"/>
+      <w:bookmarkStart w:id="5" w:name="_Toc439354548"/>
+      <w:bookmarkStart w:id="6" w:name="_GoBack"/>
+      <w:bookmarkEnd w:id="6"/>
       <w:r>
         <w:rPr>
           <w:color w:val="00000A"/>
@@ -1891,7 +2310,8 @@
         <w:lastRenderedPageBreak/>
         <w:t>Abkürzungsverzeichnis</w:t>
       </w:r>
-      <w:bookmarkEnd w:id="3"/>
+      <w:bookmarkEnd w:id="4"/>
+      <w:bookmarkEnd w:id="5"/>
     </w:p>
     <w:tbl>
       <w:tblPr>
@@ -1989,6 +2409,7 @@
                 <w:szCs w:val="24"/>
               </w:rPr>
             </w:pPr>
+            <w:proofErr w:type="spellStart"/>
             <w:r>
               <w:rPr>
                 <w:rFonts w:cs="Arial"/>
@@ -1997,6 +2418,7 @@
               </w:rPr>
               <w:t>HfTL</w:t>
             </w:r>
+            <w:proofErr w:type="spellEnd"/>
           </w:p>
           <w:p>
             <w:pPr>
@@ -2227,6 +2649,7 @@
                 <w:lang w:val="en-US"/>
               </w:rPr>
             </w:pPr>
+            <w:proofErr w:type="spellStart"/>
             <w:r>
               <w:rPr>
                 <w:rFonts w:cs="Arial"/>
@@ -2236,6 +2659,7 @@
               </w:rPr>
               <w:t>Abbildung</w:t>
             </w:r>
+            <w:proofErr w:type="spellEnd"/>
           </w:p>
           <w:p>
             <w:pPr>
@@ -2370,6 +2794,7 @@
                 <w:lang w:val="en-US"/>
               </w:rPr>
             </w:pPr>
+            <w:proofErr w:type="spellStart"/>
             <w:r>
               <w:rPr>
                 <w:rFonts w:cs="Arial"/>
@@ -2379,6 +2804,7 @@
               </w:rPr>
               <w:t>Anwendungsprogramm</w:t>
             </w:r>
+            <w:proofErr w:type="spellEnd"/>
           </w:p>
           <w:p>
             <w:pPr>
@@ -2541,25 +2967,36 @@
           <w:color w:val="00000A"/>
         </w:rPr>
       </w:pPr>
-      <w:bookmarkStart w:id="4" w:name="_Toc57113880"/>
-      <w:bookmarkStart w:id="5" w:name="_Toc57114593"/>
-      <w:bookmarkStart w:id="6" w:name="_Toc57114657"/>
-      <w:bookmarkStart w:id="7" w:name="_Toc57113879"/>
-      <w:bookmarkStart w:id="8" w:name="_Toc57114592"/>
-      <w:bookmarkStart w:id="9" w:name="_Toc57114656"/>
-      <w:bookmarkEnd w:id="4"/>
-      <w:bookmarkEnd w:id="5"/>
-      <w:bookmarkEnd w:id="6"/>
+      <w:bookmarkStart w:id="7" w:name="_Toc57113880"/>
+      <w:bookmarkStart w:id="8" w:name="_Toc57114593"/>
+      <w:bookmarkStart w:id="9" w:name="_Toc57114657"/>
+      <w:bookmarkStart w:id="10" w:name="_Toc57113879"/>
+      <w:bookmarkStart w:id="11" w:name="_Toc57114592"/>
+      <w:bookmarkStart w:id="12" w:name="_Toc57114656"/>
       <w:bookmarkEnd w:id="7"/>
       <w:bookmarkEnd w:id="8"/>
       <w:bookmarkEnd w:id="9"/>
+      <w:bookmarkEnd w:id="10"/>
+      <w:bookmarkEnd w:id="11"/>
+      <w:bookmarkEnd w:id="12"/>
       <w:r>
         <w:rPr>
           <w:color w:val="00000A"/>
+          <w:lang w:val="en-US"/>
         </w:rPr>
         <w:lastRenderedPageBreak/>
-        <w:t xml:space="preserve"> Zielbestimmung</w:t>
-      </w:r>
+        <w:t xml:space="preserve"> </w:t>
+      </w:r>
+      <w:bookmarkStart w:id="13" w:name="_Toc439354357"/>
+      <w:bookmarkStart w:id="14" w:name="_Toc439354549"/>
+      <w:r>
+        <w:rPr>
+          <w:color w:val="00000A"/>
+        </w:rPr>
+        <w:t>Zielbestimmung</w:t>
+      </w:r>
+      <w:bookmarkEnd w:id="13"/>
+      <w:bookmarkEnd w:id="14"/>
     </w:p>
     <w:p>
       <w:pPr>
@@ -2568,6 +3005,7 @@
           <w:ilvl w:val="1"/>
           <w:numId w:val="11"/>
         </w:numPr>
+        <w:outlineLvl w:val="1"/>
         <w:rPr>
           <w:rFonts w:ascii="Arial" w:eastAsia="Times New Roman" w:hAnsi="Arial" w:cs="Times New Roman"/>
           <w:caps w:val="0"/>
@@ -2577,6 +3015,7 @@
           <w:lang w:eastAsia="de-DE"/>
         </w:rPr>
       </w:pPr>
+      <w:bookmarkStart w:id="15" w:name="_Toc439354550"/>
       <w:r>
         <w:rPr>
           <w:rFonts w:ascii="Arial" w:eastAsia="Times New Roman" w:hAnsi="Arial" w:cs="Times New Roman"/>
@@ -2588,6 +3027,7 @@
         </w:rPr>
         <w:t>Musskriterien</w:t>
       </w:r>
+      <w:bookmarkEnd w:id="15"/>
     </w:p>
     <w:p>
       <w:pPr>
@@ -2872,6 +3312,7 @@
           <w:ilvl w:val="1"/>
           <w:numId w:val="11"/>
         </w:numPr>
+        <w:outlineLvl w:val="1"/>
         <w:rPr>
           <w:rFonts w:ascii="Arial" w:eastAsia="Times New Roman" w:hAnsi="Arial" w:cs="Times New Roman"/>
           <w:caps w:val="0"/>
@@ -2881,6 +3322,7 @@
           <w:lang w:eastAsia="de-DE"/>
         </w:rPr>
       </w:pPr>
+      <w:bookmarkStart w:id="16" w:name="_Toc439354551"/>
       <w:r>
         <w:rPr>
           <w:rFonts w:ascii="Arial" w:eastAsia="Times New Roman" w:hAnsi="Arial" w:cs="Times New Roman"/>
@@ -2892,6 +3334,7 @@
         </w:rPr>
         <w:t>Wunschkriterien</w:t>
       </w:r>
+      <w:bookmarkEnd w:id="16"/>
     </w:p>
     <w:p>
       <w:pPr>
@@ -3109,6 +3552,7 @@
           <w:ilvl w:val="1"/>
           <w:numId w:val="11"/>
         </w:numPr>
+        <w:outlineLvl w:val="1"/>
         <w:rPr>
           <w:rFonts w:ascii="Arial" w:eastAsia="Times New Roman" w:hAnsi="Arial" w:cs="Times New Roman"/>
           <w:caps w:val="0"/>
@@ -3118,6 +3562,7 @@
           <w:lang w:eastAsia="de-DE"/>
         </w:rPr>
       </w:pPr>
+      <w:bookmarkStart w:id="17" w:name="_Toc439354552"/>
       <w:r>
         <w:rPr>
           <w:rFonts w:ascii="Arial" w:eastAsia="Times New Roman" w:hAnsi="Arial" w:cs="Times New Roman"/>
@@ -3129,6 +3574,7 @@
         </w:rPr>
         <w:t>Abgrenzungskriterien</w:t>
       </w:r>
+      <w:bookmarkEnd w:id="17"/>
     </w:p>
     <w:p>
       <w:pPr>
@@ -3253,6 +3699,8 @@
           <w:color w:val="00000A"/>
         </w:rPr>
       </w:pPr>
+      <w:bookmarkStart w:id="18" w:name="_Toc439354358"/>
+      <w:bookmarkStart w:id="19" w:name="_Toc439354553"/>
       <w:r>
         <w:rPr>
           <w:color w:val="00000A"/>
@@ -3260,14 +3708,17 @@
         <w:lastRenderedPageBreak/>
         <w:t>Produkteinsatz</w:t>
       </w:r>
+      <w:bookmarkEnd w:id="18"/>
+      <w:bookmarkEnd w:id="19"/>
     </w:p>
     <w:p>
       <w:pPr>
         <w:pStyle w:val="OSNumerierung-Ebene2"/>
         <w:numPr>
           <w:ilvl w:val="1"/>
-          <w:numId w:val="11"/>
+          <w:numId w:val="5"/>
         </w:numPr>
+        <w:outlineLvl w:val="1"/>
         <w:rPr>
           <w:rFonts w:ascii="Arial" w:eastAsia="Times New Roman" w:hAnsi="Arial" w:cs="Times New Roman"/>
           <w:caps w:val="0"/>
@@ -3277,6 +3728,7 @@
           <w:lang w:eastAsia="de-DE"/>
         </w:rPr>
       </w:pPr>
+      <w:bookmarkStart w:id="20" w:name="_Toc439354554"/>
       <w:r>
         <w:rPr>
           <w:rFonts w:ascii="Arial" w:eastAsia="Times New Roman" w:hAnsi="Arial" w:cs="Times New Roman"/>
@@ -3288,6 +3740,7 @@
         </w:rPr>
         <w:t>Anwendungsbereich</w:t>
       </w:r>
+      <w:bookmarkEnd w:id="20"/>
     </w:p>
     <w:p>
       <w:pPr>
@@ -3384,14 +3837,16 @@
         <w:pStyle w:val="OSNumerierung-Ebene2"/>
         <w:numPr>
           <w:ilvl w:val="1"/>
-          <w:numId w:val="11"/>
+          <w:numId w:val="5"/>
         </w:numPr>
+        <w:outlineLvl w:val="1"/>
         <w:rPr>
           <w:rFonts w:ascii="Arial" w:hAnsi="Arial" w:cs="Arial"/>
           <w:caps w:val="0"/>
           <w:color w:val="auto"/>
         </w:rPr>
       </w:pPr>
+      <w:bookmarkStart w:id="21" w:name="_Toc439354555"/>
       <w:r>
         <w:rPr>
           <w:rFonts w:ascii="Arial" w:eastAsia="Times New Roman" w:hAnsi="Arial" w:cs="Times New Roman"/>
@@ -3403,6 +3858,7 @@
         </w:rPr>
         <w:t>Zielgruppe</w:t>
       </w:r>
+      <w:bookmarkEnd w:id="21"/>
     </w:p>
     <w:p>
       <w:pPr>
@@ -3447,14 +3903,16 @@
         <w:pStyle w:val="OSNumerierung-Ebene2"/>
         <w:numPr>
           <w:ilvl w:val="1"/>
-          <w:numId w:val="11"/>
+          <w:numId w:val="5"/>
         </w:numPr>
+        <w:outlineLvl w:val="1"/>
         <w:rPr>
           <w:rFonts w:ascii="Arial" w:hAnsi="Arial" w:cs="Arial"/>
           <w:caps w:val="0"/>
           <w:color w:val="auto"/>
         </w:rPr>
       </w:pPr>
+      <w:bookmarkStart w:id="22" w:name="_Toc439354556"/>
       <w:r>
         <w:rPr>
           <w:rFonts w:ascii="Arial" w:eastAsia="Times New Roman" w:hAnsi="Arial" w:cs="Times New Roman"/>
@@ -3466,6 +3924,7 @@
         </w:rPr>
         <w:t>Betriebsbedingungen</w:t>
       </w:r>
+      <w:bookmarkEnd w:id="22"/>
     </w:p>
     <w:p>
       <w:pPr>
@@ -3519,12 +3978,16 @@
         <w:lastRenderedPageBreak/>
         <w:t xml:space="preserve"> </w:t>
       </w:r>
+      <w:bookmarkStart w:id="23" w:name="_Toc439354359"/>
+      <w:bookmarkStart w:id="24" w:name="_Toc439354557"/>
       <w:r>
         <w:rPr>
           <w:color w:val="auto"/>
         </w:rPr>
         <w:t>Systemarchitektur</w:t>
       </w:r>
+      <w:bookmarkEnd w:id="23"/>
+      <w:bookmarkEnd w:id="24"/>
     </w:p>
     <w:p>
       <w:pPr>
@@ -3591,7 +4054,34 @@
           <w:noProof w:val="0"/>
           <w:color w:val="auto"/>
         </w:rPr>
-        <w:t>Auf dem Server kommen zur Datenspeicherung eine MongoDB aus Skalierbarkeits- und Flexibilitätsgründen zum Einsatz. Weiterhin wird ein Webserver mittels Node.JS aufgrund der hohen Leistungsfähigkeit bei rechenarmen Webaufgaben realisiert. Hinzukommt das Tool Mongoos</w:t>
+        <w:t xml:space="preserve">Auf dem Server kommen zur Datenspeicherung eine </w:t>
+      </w:r>
+      <w:proofErr w:type="spellStart"/>
+      <w:r>
+        <w:rPr>
+          <w:rFonts w:ascii="Arial" w:hAnsi="Arial" w:cs="Arial"/>
+          <w:noProof w:val="0"/>
+          <w:color w:val="auto"/>
+        </w:rPr>
+        <w:t>MongoDB</w:t>
+      </w:r>
+      <w:proofErr w:type="spellEnd"/>
+      <w:r>
+        <w:rPr>
+          <w:rFonts w:ascii="Arial" w:hAnsi="Arial" w:cs="Arial"/>
+          <w:noProof w:val="0"/>
+          <w:color w:val="auto"/>
+        </w:rPr>
+        <w:t xml:space="preserve"> aus Skalierbarkeits- und Flexibilitätsgründen zum Einsatz. Weiterhin wird ein Webserver mittels Node.JS aufgrund der hohen Leistungsfähigkeit bei rechenarmen Webaufgaben realisiert. Hinzukommt das Tool </w:t>
+      </w:r>
+      <w:proofErr w:type="spellStart"/>
+      <w:r>
+        <w:rPr>
+          <w:rFonts w:ascii="Arial" w:hAnsi="Arial" w:cs="Arial"/>
+          <w:noProof w:val="0"/>
+          <w:color w:val="auto"/>
+        </w:rPr>
+        <w:t>Mongoos</w:t>
       </w:r>
       <w:r>
         <w:rPr>
@@ -3601,13 +4091,32 @@
         </w:rPr>
         <w:t>e</w:t>
       </w:r>
-      <w:r>
-        <w:rPr>
-          <w:rFonts w:ascii="Arial" w:hAnsi="Arial" w:cs="Arial"/>
-          <w:noProof w:val="0"/>
-          <w:color w:val="auto"/>
-        </w:rPr>
-        <w:t xml:space="preserve"> um als Schnittstelle zwischen Datenbank und Express, welches hier die Routes für den Nutzerzugriff bereitstellt, zu dienen.</w:t>
+      <w:proofErr w:type="spellEnd"/>
+      <w:r>
+        <w:rPr>
+          <w:rFonts w:ascii="Arial" w:hAnsi="Arial" w:cs="Arial"/>
+          <w:noProof w:val="0"/>
+          <w:color w:val="auto"/>
+        </w:rPr>
+        <w:t xml:space="preserve"> um als Schnittstelle zwischen Datenbank und Express, welches hier die </w:t>
+      </w:r>
+      <w:proofErr w:type="spellStart"/>
+      <w:r>
+        <w:rPr>
+          <w:rFonts w:ascii="Arial" w:hAnsi="Arial" w:cs="Arial"/>
+          <w:noProof w:val="0"/>
+          <w:color w:val="auto"/>
+        </w:rPr>
+        <w:t>Routes</w:t>
+      </w:r>
+      <w:proofErr w:type="spellEnd"/>
+      <w:r>
+        <w:rPr>
+          <w:rFonts w:ascii="Arial" w:hAnsi="Arial" w:cs="Arial"/>
+          <w:noProof w:val="0"/>
+          <w:color w:val="auto"/>
+        </w:rPr>
+        <w:t xml:space="preserve"> für den Nutzerzugriff bereitstellt, zu dienen.</w:t>
       </w:r>
     </w:p>
     <w:p>
@@ -3625,7 +4134,43 @@
           <w:noProof w:val="0"/>
           <w:color w:val="auto"/>
         </w:rPr>
-        <w:t>Zur Entwicklung der App werden Ionic und AngularJS genutzt. Diese Framework</w:t>
+        <w:t xml:space="preserve">Zur Entwicklung der App werden </w:t>
+      </w:r>
+      <w:proofErr w:type="spellStart"/>
+      <w:r>
+        <w:rPr>
+          <w:rFonts w:ascii="Arial" w:hAnsi="Arial" w:cs="Arial"/>
+          <w:noProof w:val="0"/>
+          <w:color w:val="auto"/>
+        </w:rPr>
+        <w:t>Ionic</w:t>
+      </w:r>
+      <w:proofErr w:type="spellEnd"/>
+      <w:r>
+        <w:rPr>
+          <w:rFonts w:ascii="Arial" w:hAnsi="Arial" w:cs="Arial"/>
+          <w:noProof w:val="0"/>
+          <w:color w:val="auto"/>
+        </w:rPr>
+        <w:t xml:space="preserve"> und </w:t>
+      </w:r>
+      <w:proofErr w:type="spellStart"/>
+      <w:r>
+        <w:rPr>
+          <w:rFonts w:ascii="Arial" w:hAnsi="Arial" w:cs="Arial"/>
+          <w:noProof w:val="0"/>
+          <w:color w:val="auto"/>
+        </w:rPr>
+        <w:t>AngularJS</w:t>
+      </w:r>
+      <w:proofErr w:type="spellEnd"/>
+      <w:r>
+        <w:rPr>
+          <w:rFonts w:ascii="Arial" w:hAnsi="Arial" w:cs="Arial"/>
+          <w:noProof w:val="0"/>
+          <w:color w:val="auto"/>
+        </w:rPr>
+        <w:t xml:space="preserve"> genutzt. Diese Framework</w:t>
       </w:r>
       <w:r>
         <w:rPr>
@@ -3665,15 +4210,69 @@
           <w:noProof w:val="0"/>
           <w:color w:val="auto"/>
         </w:rPr>
-        <w:t xml:space="preserve"> (Modell-View-Controller) und a</w:t>
-      </w:r>
-      <w:r>
-        <w:rPr>
-          <w:rFonts w:ascii="Arial" w:hAnsi="Arial" w:cs="Arial"/>
-          <w:noProof w:val="0"/>
-          <w:color w:val="auto"/>
-        </w:rPr>
-        <w:t xml:space="preserve">rbeitet sehr gut mit der erläuterten Backend Lösung zusammen. Hier werden entsprechend Views, Routes, Controller und Factories </w:t>
+        <w:t xml:space="preserve"> (Modell-View-Controller) und </w:t>
+      </w:r>
+      <w:proofErr w:type="gramStart"/>
+      <w:r>
+        <w:rPr>
+          <w:rFonts w:ascii="Arial" w:hAnsi="Arial" w:cs="Arial"/>
+          <w:noProof w:val="0"/>
+          <w:color w:val="auto"/>
+        </w:rPr>
+        <w:t>a</w:t>
+      </w:r>
+      <w:r>
+        <w:rPr>
+          <w:rFonts w:ascii="Arial" w:hAnsi="Arial" w:cs="Arial"/>
+          <w:noProof w:val="0"/>
+          <w:color w:val="auto"/>
+        </w:rPr>
+        <w:t>rbeitet</w:t>
+      </w:r>
+      <w:proofErr w:type="gramEnd"/>
+      <w:r>
+        <w:rPr>
+          <w:rFonts w:ascii="Arial" w:hAnsi="Arial" w:cs="Arial"/>
+          <w:noProof w:val="0"/>
+          <w:color w:val="auto"/>
+        </w:rPr>
+        <w:t xml:space="preserve"> sehr gut mit der erläuterten Backend Lösung zusammen. Hier werden entsprechend Views, </w:t>
+      </w:r>
+      <w:proofErr w:type="spellStart"/>
+      <w:r>
+        <w:rPr>
+          <w:rFonts w:ascii="Arial" w:hAnsi="Arial" w:cs="Arial"/>
+          <w:noProof w:val="0"/>
+          <w:color w:val="auto"/>
+        </w:rPr>
+        <w:t>Routes</w:t>
+      </w:r>
+      <w:proofErr w:type="spellEnd"/>
+      <w:r>
+        <w:rPr>
+          <w:rFonts w:ascii="Arial" w:hAnsi="Arial" w:cs="Arial"/>
+          <w:noProof w:val="0"/>
+          <w:color w:val="auto"/>
+        </w:rPr>
+        <w:t xml:space="preserve">, Controller und </w:t>
+      </w:r>
+      <w:proofErr w:type="spellStart"/>
+      <w:r>
+        <w:rPr>
+          <w:rFonts w:ascii="Arial" w:hAnsi="Arial" w:cs="Arial"/>
+          <w:noProof w:val="0"/>
+          <w:color w:val="auto"/>
+        </w:rPr>
+        <w:t>Factories</w:t>
+      </w:r>
+      <w:proofErr w:type="spellEnd"/>
+      <w:r>
+        <w:rPr>
+          <w:rFonts w:ascii="Arial" w:hAnsi="Arial" w:cs="Arial"/>
+          <w:noProof w:val="0"/>
+          <w:color w:val="auto"/>
+        </w:rPr>
+        <w:t xml:space="preserve"> </w:t>
       </w:r>
       <w:r>
         <w:rPr>
@@ -3709,8 +4308,18 @@
           <w:color w:val="auto"/>
         </w:rPr>
         <w:lastRenderedPageBreak/>
-        <w:t xml:space="preserve"> Funktionen</w:t>
-      </w:r>
+        <w:t xml:space="preserve"> </w:t>
+      </w:r>
+      <w:bookmarkStart w:id="25" w:name="_Toc439354360"/>
+      <w:bookmarkStart w:id="26" w:name="_Toc439354558"/>
+      <w:r>
+        <w:rPr>
+          <w:color w:val="auto"/>
+        </w:rPr>
+        <w:t>Funktionen</w:t>
+      </w:r>
+      <w:bookmarkEnd w:id="25"/>
+      <w:bookmarkEnd w:id="26"/>
     </w:p>
     <w:p>
       <w:pPr>
@@ -4055,8 +4664,6 @@
         </w:rPr>
         <w:t>s</w:t>
       </w:r>
-      <w:bookmarkStart w:id="10" w:name="_GoBack"/>
-      <w:bookmarkEnd w:id="10"/>
     </w:p>
     <w:p>
       <w:pPr>
@@ -4528,7 +5135,7 @@
           <w:rPr>
             <w:noProof/>
           </w:rPr>
-          <w:t>9</w:t>
+          <w:t>7</w:t>
         </w:r>
         <w:r>
           <w:fldChar w:fldCharType="end"/>
@@ -5035,6 +5642,95 @@
     </w:lvl>
   </w:abstractNum>
   <w:abstractNum w:abstractNumId="4" w15:restartNumberingAfterBreak="0">
+    <w:nsid w:val="0E574C56"/>
+    <w:multiLevelType w:val="multilevel"/>
+    <w:tmpl w:val="2C122F72"/>
+    <w:lvl w:ilvl="0">
+      <w:start w:val="1"/>
+      <w:numFmt w:val="decimal"/>
+      <w:lvlText w:val="%1."/>
+      <w:lvlJc w:val="left"/>
+      <w:pPr>
+        <w:ind w:left="360" w:hanging="360"/>
+      </w:pPr>
+      <w:rPr>
+        <w:color w:val="auto"/>
+      </w:rPr>
+    </w:lvl>
+    <w:lvl w:ilvl="1">
+      <w:start w:val="1"/>
+      <w:numFmt w:val="decimal"/>
+      <w:lvlText w:val="%1.%2."/>
+      <w:lvlJc w:val="left"/>
+      <w:pPr>
+        <w:ind w:left="792" w:hanging="432"/>
+      </w:pPr>
+    </w:lvl>
+    <w:lvl w:ilvl="2">
+      <w:start w:val="1"/>
+      <w:numFmt w:val="decimal"/>
+      <w:lvlText w:val="%1.%2.%3."/>
+      <w:lvlJc w:val="left"/>
+      <w:pPr>
+        <w:ind w:left="1224" w:hanging="504"/>
+      </w:pPr>
+    </w:lvl>
+    <w:lvl w:ilvl="3">
+      <w:start w:val="1"/>
+      <w:numFmt w:val="decimal"/>
+      <w:lvlText w:val="%1.%2.%3.%4."/>
+      <w:lvlJc w:val="left"/>
+      <w:pPr>
+        <w:ind w:left="1728" w:hanging="648"/>
+      </w:pPr>
+    </w:lvl>
+    <w:lvl w:ilvl="4">
+      <w:start w:val="1"/>
+      <w:numFmt w:val="decimal"/>
+      <w:lvlText w:val="%1.%2.%3.%4.%5."/>
+      <w:lvlJc w:val="left"/>
+      <w:pPr>
+        <w:ind w:left="2232" w:hanging="792"/>
+      </w:pPr>
+    </w:lvl>
+    <w:lvl w:ilvl="5">
+      <w:start w:val="1"/>
+      <w:numFmt w:val="decimal"/>
+      <w:lvlText w:val="%1.%2.%3.%4.%5.%6."/>
+      <w:lvlJc w:val="left"/>
+      <w:pPr>
+        <w:ind w:left="2736" w:hanging="936"/>
+      </w:pPr>
+    </w:lvl>
+    <w:lvl w:ilvl="6">
+      <w:start w:val="1"/>
+      <w:numFmt w:val="decimal"/>
+      <w:lvlText w:val="%1.%2.%3.%4.%5.%6.%7."/>
+      <w:lvlJc w:val="left"/>
+      <w:pPr>
+        <w:ind w:left="3240" w:hanging="1080"/>
+      </w:pPr>
+    </w:lvl>
+    <w:lvl w:ilvl="7">
+      <w:start w:val="1"/>
+      <w:numFmt w:val="decimal"/>
+      <w:lvlText w:val="%1.%2.%3.%4.%5.%6.%7.%8."/>
+      <w:lvlJc w:val="left"/>
+      <w:pPr>
+        <w:ind w:left="3744" w:hanging="1224"/>
+      </w:pPr>
+    </w:lvl>
+    <w:lvl w:ilvl="8">
+      <w:start w:val="1"/>
+      <w:numFmt w:val="decimal"/>
+      <w:lvlText w:val="%1.%2.%3.%4.%5.%6.%7.%8.%9."/>
+      <w:lvlJc w:val="left"/>
+      <w:pPr>
+        <w:ind w:left="4320" w:hanging="1440"/>
+      </w:pPr>
+    </w:lvl>
+  </w:abstractNum>
+  <w:abstractNum w:abstractNumId="5" w15:restartNumberingAfterBreak="0">
     <w:nsid w:val="28AB5201"/>
     <w:multiLevelType w:val="hybridMultilevel"/>
     <w:tmpl w:val="6FDE07B8"/>
@@ -5147,7 +5843,7 @@
       </w:rPr>
     </w:lvl>
   </w:abstractNum>
-  <w:abstractNum w:abstractNumId="5" w15:restartNumberingAfterBreak="0">
+  <w:abstractNum w:abstractNumId="6" w15:restartNumberingAfterBreak="0">
     <w:nsid w:val="3F672368"/>
     <w:multiLevelType w:val="hybridMultilevel"/>
     <w:tmpl w:val="0CDC98D2"/>
@@ -5260,7 +5956,7 @@
       </w:rPr>
     </w:lvl>
   </w:abstractNum>
-  <w:abstractNum w:abstractNumId="6" w15:restartNumberingAfterBreak="0">
+  <w:abstractNum w:abstractNumId="7" w15:restartNumberingAfterBreak="0">
     <w:nsid w:val="4251627C"/>
     <w:multiLevelType w:val="multilevel"/>
     <w:tmpl w:val="03E82446"/>
@@ -5346,7 +6042,7 @@
       </w:pPr>
     </w:lvl>
   </w:abstractNum>
-  <w:abstractNum w:abstractNumId="7" w15:restartNumberingAfterBreak="0">
+  <w:abstractNum w:abstractNumId="8" w15:restartNumberingAfterBreak="0">
     <w:nsid w:val="44761A52"/>
     <w:multiLevelType w:val="multilevel"/>
     <w:tmpl w:val="01E64E44"/>
@@ -5463,7 +6159,7 @@
       </w:pPr>
     </w:lvl>
   </w:abstractNum>
-  <w:abstractNum w:abstractNumId="8" w15:restartNumberingAfterBreak="0">
+  <w:abstractNum w:abstractNumId="9" w15:restartNumberingAfterBreak="0">
     <w:nsid w:val="47BD733F"/>
     <w:multiLevelType w:val="hybridMultilevel"/>
     <w:tmpl w:val="13DAFFD6"/>
@@ -5576,7 +6272,7 @@
       </w:rPr>
     </w:lvl>
   </w:abstractNum>
-  <w:abstractNum w:abstractNumId="9" w15:restartNumberingAfterBreak="0">
+  <w:abstractNum w:abstractNumId="10" w15:restartNumberingAfterBreak="0">
     <w:nsid w:val="48942417"/>
     <w:multiLevelType w:val="multilevel"/>
     <w:tmpl w:val="8112EFA8"/>
@@ -5692,7 +6388,7 @@
       </w:pPr>
     </w:lvl>
   </w:abstractNum>
-  <w:abstractNum w:abstractNumId="10" w15:restartNumberingAfterBreak="0">
+  <w:abstractNum w:abstractNumId="11" w15:restartNumberingAfterBreak="0">
     <w:nsid w:val="57E652EE"/>
     <w:multiLevelType w:val="multilevel"/>
     <w:tmpl w:val="76063564"/>
@@ -5805,7 +6501,7 @@
       </w:rPr>
     </w:lvl>
   </w:abstractNum>
-  <w:abstractNum w:abstractNumId="11" w15:restartNumberingAfterBreak="0">
+  <w:abstractNum w:abstractNumId="12" w15:restartNumberingAfterBreak="0">
     <w:nsid w:val="68F41AC0"/>
     <w:multiLevelType w:val="multilevel"/>
     <w:tmpl w:val="01E64E44"/>
@@ -5922,7 +6618,7 @@
       </w:pPr>
     </w:lvl>
   </w:abstractNum>
-  <w:abstractNum w:abstractNumId="12" w15:restartNumberingAfterBreak="0">
+  <w:abstractNum w:abstractNumId="13" w15:restartNumberingAfterBreak="0">
     <w:nsid w:val="6F7F17E1"/>
     <w:multiLevelType w:val="multilevel"/>
     <w:tmpl w:val="A0765018"/>
@@ -6044,7 +6740,7 @@
       </w:pPr>
     </w:lvl>
   </w:abstractNum>
-  <w:abstractNum w:abstractNumId="13" w15:restartNumberingAfterBreak="0">
+  <w:abstractNum w:abstractNumId="14" w15:restartNumberingAfterBreak="0">
     <w:nsid w:val="71004EAE"/>
     <w:multiLevelType w:val="multilevel"/>
     <w:tmpl w:val="0407001F"/>
@@ -6130,7 +6826,7 @@
       </w:pPr>
     </w:lvl>
   </w:abstractNum>
-  <w:abstractNum w:abstractNumId="14" w15:restartNumberingAfterBreak="0">
+  <w:abstractNum w:abstractNumId="15" w15:restartNumberingAfterBreak="0">
     <w:nsid w:val="743A36FB"/>
     <w:multiLevelType w:val="hybridMultilevel"/>
     <w:tmpl w:val="9F62E6B2"/>
@@ -6242,7 +6938,7 @@
       </w:rPr>
     </w:lvl>
   </w:abstractNum>
-  <w:abstractNum w:abstractNumId="15" w15:restartNumberingAfterBreak="0">
+  <w:abstractNum w:abstractNumId="16" w15:restartNumberingAfterBreak="0">
     <w:nsid w:val="7F7A528F"/>
     <w:multiLevelType w:val="multilevel"/>
     <w:tmpl w:val="01E64E44"/>
@@ -6359,10 +7055,10 @@
       </w:pPr>
     </w:lvl>
   </w:abstractNum>
-  <w:abstractNum w:abstractNumId="16" w15:restartNumberingAfterBreak="0">
+  <w:abstractNum w:abstractNumId="17" w15:restartNumberingAfterBreak="0">
     <w:nsid w:val="7FE97015"/>
     <w:multiLevelType w:val="multilevel"/>
-    <w:tmpl w:val="2C122F72"/>
+    <w:tmpl w:val="13E8EC90"/>
     <w:lvl w:ilvl="0">
       <w:start w:val="1"/>
       <w:numFmt w:val="decimal"/>
@@ -6383,6 +7079,10 @@
       <w:pPr>
         <w:ind w:left="792" w:hanging="432"/>
       </w:pPr>
+      <w:rPr>
+        <w:sz w:val="29"/>
+        <w:szCs w:val="29"/>
+      </w:rPr>
     </w:lvl>
     <w:lvl w:ilvl="2">
       <w:start w:val="1"/>
@@ -6449,34 +7149,34 @@
     </w:lvl>
   </w:abstractNum>
   <w:num w:numId="1">
-    <w:abstractNumId w:val="9"/>
+    <w:abstractNumId w:val="10"/>
   </w:num>
   <w:num w:numId="2">
-    <w:abstractNumId w:val="10"/>
+    <w:abstractNumId w:val="11"/>
   </w:num>
   <w:num w:numId="3">
-    <w:abstractNumId w:val="6"/>
+    <w:abstractNumId w:val="7"/>
   </w:num>
   <w:num w:numId="4">
-    <w:abstractNumId w:val="12"/>
+    <w:abstractNumId w:val="13"/>
   </w:num>
   <w:num w:numId="5">
-    <w:abstractNumId w:val="16"/>
+    <w:abstractNumId w:val="17"/>
   </w:num>
   <w:num w:numId="6">
-    <w:abstractNumId w:val="14"/>
+    <w:abstractNumId w:val="15"/>
   </w:num>
   <w:num w:numId="7">
     <w:abstractNumId w:val="2"/>
   </w:num>
   <w:num w:numId="8">
-    <w:abstractNumId w:val="7"/>
+    <w:abstractNumId w:val="8"/>
   </w:num>
   <w:num w:numId="9">
-    <w:abstractNumId w:val="15"/>
+    <w:abstractNumId w:val="16"/>
   </w:num>
   <w:num w:numId="10">
-    <w:abstractNumId w:val="11"/>
+    <w:abstractNumId w:val="12"/>
   </w:num>
   <w:num w:numId="11">
     <w:abstractNumId w:val="3"/>
@@ -6491,15 +7191,18 @@
     <w:abstractNumId w:val="1"/>
   </w:num>
   <w:num w:numId="15">
+    <w:abstractNumId w:val="6"/>
+  </w:num>
+  <w:num w:numId="16">
+    <w:abstractNumId w:val="9"/>
+  </w:num>
+  <w:num w:numId="17">
+    <w:abstractNumId w:val="14"/>
+  </w:num>
+  <w:num w:numId="18">
     <w:abstractNumId w:val="5"/>
   </w:num>
-  <w:num w:numId="16">
-    <w:abstractNumId w:val="8"/>
-  </w:num>
-  <w:num w:numId="17">
-    <w:abstractNumId w:val="13"/>
-  </w:num>
-  <w:num w:numId="18">
+  <w:num w:numId="19">
     <w:abstractNumId w:val="4"/>
   </w:num>
 </w:numbering>
@@ -8583,6 +9286,17 @@
       <w:lang w:eastAsia="en-US"/>
     </w:rPr>
   </w:style>
+  <w:style w:type="character" w:styleId="Hyperlink">
+    <w:name w:val="Hyperlink"/>
+    <w:basedOn w:val="Absatz-Standardschriftart"/>
+    <w:uiPriority w:val="99"/>
+    <w:unhideWhenUsed/>
+    <w:rsid w:val="00801E5A"/>
+    <w:rPr>
+      <w:color w:val="0000FF" w:themeColor="hyperlink"/>
+      <w:u w:val="single"/>
+    </w:rPr>
+  </w:style>
 </w:styles>
 </file>
 
@@ -8874,7 +9588,7 @@
 </file>
 
 <file path=customXml/itemProps1.xml><?xml version="1.0" encoding="utf-8"?>
-<ds:datastoreItem xmlns:ds="http://schemas.openxmlformats.org/officeDocument/2006/customXml" ds:itemID="{A7C40DEA-1E9F-479C-9812-D4D052E4FBDD}">
+<ds:datastoreItem xmlns:ds="http://schemas.openxmlformats.org/officeDocument/2006/customXml" ds:itemID="{E435A21A-ACCC-4DEE-BD3B-9D075C85E307}">
   <ds:schemaRefs>
     <ds:schemaRef ds:uri="http://schemas.openxmlformats.org/officeDocument/2006/bibliography"/>
   </ds:schemaRefs>

</xml_diff>